<commit_message>
mdy final exam docs
</commit_message>
<xml_diff>
--- a/파일처리 기말 대비.docx
+++ b/파일처리 기말 대비.docx
@@ -19,7 +19,7 @@
       <w:pPr>
         <w:jc w:val="center"/>
         <w:rPr>
-          <w:rFonts w:ascii="DX시인과나" w:eastAsia="DX시인과나" w:hint="eastAsia"/>
+          <w:rFonts w:ascii="DX시인과나" w:eastAsia="DX시인과나"/>
         </w:rPr>
       </w:pPr>
       <w:r>
@@ -1238,7 +1238,7 @@
       <w:pPr>
         <w:ind w:firstLine="800"/>
         <w:rPr>
-          <w:rFonts w:ascii="DX시인과나" w:eastAsia="DX시인과나" w:hint="eastAsia"/>
+          <w:rFonts w:ascii="DX시인과나" w:eastAsia="DX시인과나"/>
         </w:rPr>
       </w:pPr>
       <w:r>
@@ -1569,7 +1569,7 @@
         <w:rPr>
           <w:rFonts w:ascii="DX시인과나" w:eastAsia="DX시인과나" w:hint="eastAsia"/>
         </w:rPr>
-        <w:t xml:space="preserve">노드의 </w:t>
+        <w:t xml:space="preserve">노드 </w:t>
       </w:r>
       <w:r>
         <w:rPr>
@@ -1650,7 +1650,7 @@
         <w:rPr>
           <w:rFonts w:ascii="DX시인과나" w:eastAsia="DX시인과나" w:hint="eastAsia"/>
         </w:rPr>
-        <w:t xml:space="preserve">노드의 </w:t>
+        <w:t xml:space="preserve">노드 </w:t>
       </w:r>
       <w:r>
         <w:rPr>
@@ -1725,7 +1725,7 @@
         <w:rPr>
           <w:rFonts w:ascii="DX시인과나" w:eastAsia="DX시인과나" w:hint="eastAsia"/>
         </w:rPr>
-        <w:t xml:space="preserve">노드의 </w:t>
+        <w:t xml:space="preserve">노드 </w:t>
       </w:r>
       <w:r>
         <w:rPr>
@@ -1800,7 +1800,7 @@
         <w:rPr>
           <w:rFonts w:ascii="DX시인과나" w:eastAsia="DX시인과나" w:hint="eastAsia"/>
         </w:rPr>
-        <w:t xml:space="preserve">노드의 </w:t>
+        <w:t xml:space="preserve">노드 </w:t>
       </w:r>
       <w:r>
         <w:rPr>
@@ -2074,29 +2074,29 @@
       </w:r>
       <w:r>
         <w:rPr>
-          <w:rFonts w:ascii="DX시인과나" w:eastAsia="DX시인과나"/>
-        </w:rPr>
-        <w:t xml:space="preserve">m </w:t>
-      </w:r>
-      <w:r>
-        <w:rPr>
-          <w:rFonts w:ascii="DX시인과나" w:eastAsia="DX시인과나" w:hint="eastAsia"/>
-        </w:rPr>
-        <w:t xml:space="preserve">개의 </w:t>
-      </w:r>
-      <w:proofErr w:type="spellStart"/>
-      <w:r>
-        <w:rPr>
-          <w:rFonts w:ascii="DX시인과나" w:eastAsia="DX시인과나" w:hint="eastAsia"/>
-        </w:rPr>
-        <w:t>서브트리를</w:t>
-      </w:r>
-      <w:proofErr w:type="spellEnd"/>
-      <w:r>
-        <w:rPr>
-          <w:rFonts w:ascii="DX시인과나" w:eastAsia="DX시인과나" w:hint="eastAsia"/>
-        </w:rPr>
-        <w:t xml:space="preserve"> 가짐.</w:t>
+          <w:rFonts w:ascii="Cambria" w:eastAsia="DX시인과나" w:hAnsi="Cambria" w:cs="Cambria" w:hint="eastAsia"/>
+          <w:b/>
+          <w:bCs/>
+        </w:rPr>
+        <w:t>m</w:t>
+      </w:r>
+      <w:r>
+        <w:rPr>
+          <w:rFonts w:ascii="DX시인과나" w:eastAsia="DX시인과나" w:hint="eastAsia"/>
+        </w:rPr>
+        <w:t>개의 서브</w:t>
+      </w:r>
+      <w:r>
+        <w:rPr>
+          <w:rFonts w:ascii="DX시인과나" w:eastAsia="DX시인과나" w:hint="eastAsia"/>
+        </w:rPr>
+        <w:t xml:space="preserve"> </w:t>
+      </w:r>
+      <w:r>
+        <w:rPr>
+          <w:rFonts w:ascii="DX시인과나" w:eastAsia="DX시인과나" w:hint="eastAsia"/>
+        </w:rPr>
+        <w:t>트리를 가짐.</w:t>
       </w:r>
       <w:r>
         <w:rPr>
@@ -2191,21 +2191,19 @@
         <w:rPr>
           <w:rFonts w:ascii="DX시인과나" w:eastAsia="DX시인과나" w:hint="eastAsia"/>
         </w:rPr>
-        <w:t xml:space="preserve">개의 </w:t>
-      </w:r>
-      <w:proofErr w:type="spellStart"/>
-      <w:r>
-        <w:rPr>
-          <w:rFonts w:ascii="DX시인과나" w:eastAsia="DX시인과나" w:hint="eastAsia"/>
-        </w:rPr>
-        <w:t>서브트리를</w:t>
-      </w:r>
-      <w:proofErr w:type="spellEnd"/>
-      <w:r>
-        <w:rPr>
-          <w:rFonts w:ascii="DX시인과나" w:eastAsia="DX시인과나" w:hint="eastAsia"/>
-        </w:rPr>
-        <w:t xml:space="preserve"> 가짐</w:t>
+        <w:t>개의 서브</w:t>
+      </w:r>
+      <w:r>
+        <w:rPr>
+          <w:rFonts w:ascii="DX시인과나" w:eastAsia="DX시인과나" w:hint="eastAsia"/>
+        </w:rPr>
+        <w:t xml:space="preserve"> </w:t>
+      </w:r>
+      <w:r>
+        <w:rPr>
+          <w:rFonts w:ascii="DX시인과나" w:eastAsia="DX시인과나" w:hint="eastAsia"/>
+        </w:rPr>
+        <w:t>트리를 가짐</w:t>
       </w:r>
     </w:p>
     <w:p>
@@ -2260,11 +2258,12 @@
       <w:r>
         <w:rPr>
           <w:rFonts w:ascii="DX시인과나" w:eastAsia="DX시인과나"/>
+          <w:noProof/>
         </w:rPr>
         <mc:AlternateContent>
           <mc:Choice Requires="wps">
             <w:drawing>
-              <wp:anchor distT="0" distB="0" distL="114300" distR="114300" simplePos="0" relativeHeight="251659264" behindDoc="0" locked="0" layoutInCell="1" allowOverlap="1" wp14:anchorId="7B495BBC" wp14:editId="0B618A66">
+              <wp:anchor distT="0" distB="0" distL="114300" distR="114300" simplePos="0" relativeHeight="251659264" behindDoc="0" locked="0" layoutInCell="1" allowOverlap="1" wp14:anchorId="49947F48" wp14:editId="60E3D9E0">
                 <wp:simplePos x="0" y="0"/>
                 <wp:positionH relativeFrom="margin">
                   <wp:posOffset>125186</wp:posOffset>
@@ -2790,7 +2789,7 @@
           </mc:Choice>
           <mc:Fallback>
             <w:pict>
-              <v:shapetype w14:anchorId="7B495BBC" id="_x0000_t202" coordsize="21600,21600" o:spt="202" path="m,l,21600r21600,l21600,xe">
+              <v:shapetype w14:anchorId="49947F48" id="_x0000_t202" coordsize="21600,21600" o:spt="202" path="m,l,21600r21600,l21600,xe">
                 <v:stroke joinstyle="miter"/>
                 <v:path gradientshapeok="t" o:connecttype="rect"/>
               </v:shapetype>
@@ -3302,11 +3301,12 @@
       <w:r>
         <w:rPr>
           <w:rFonts w:ascii="DX시인과나" w:eastAsia="DX시인과나"/>
+          <w:noProof/>
         </w:rPr>
         <mc:AlternateContent>
           <mc:Choice Requires="wps">
             <w:drawing>
-              <wp:anchor distT="0" distB="0" distL="114300" distR="114300" simplePos="0" relativeHeight="251661312" behindDoc="0" locked="0" layoutInCell="1" allowOverlap="1" wp14:anchorId="6F77FFAF" wp14:editId="25120559">
+              <wp:anchor distT="0" distB="0" distL="114300" distR="114300" simplePos="0" relativeHeight="251661312" behindDoc="0" locked="0" layoutInCell="1" allowOverlap="1" wp14:anchorId="202A55B9" wp14:editId="13274A8A">
                 <wp:simplePos x="0" y="0"/>
                 <wp:positionH relativeFrom="column">
                   <wp:posOffset>108857</wp:posOffset>
@@ -3361,6 +3361,7 @@
                               <w:ind w:leftChars="0"/>
                               <w:jc w:val="left"/>
                               <w:rPr>
+                                <w:color w:val="FF0000"/>
                                 <w:kern w:val="0"/>
                                 <w:sz w:val="16"/>
                                 <w:szCs w:val="16"/>
@@ -3371,7 +3372,7 @@
                                 <w:rFonts w:hint="eastAsia"/>
                                 <w:b/>
                                 <w:bCs/>
-                                <w:color w:val="0000FF"/>
+                                <w:color w:val="FF0000"/>
                                 <w:kern w:val="24"/>
                                 <w:sz w:val="16"/>
                                 <w:szCs w:val="16"/>
@@ -3383,7 +3384,7 @@
                                 <w:rFonts w:hAnsi="맑은 고딕" w:hint="eastAsia"/>
                                 <w:b/>
                                 <w:bCs/>
-                                <w:color w:val="0000FF"/>
+                                <w:color w:val="FF0000"/>
                                 <w:kern w:val="24"/>
                                 <w:sz w:val="16"/>
                                 <w:szCs w:val="16"/>
@@ -3395,7 +3396,7 @@
                                 <w:rFonts w:hint="eastAsia"/>
                                 <w:b/>
                                 <w:bCs/>
-                                <w:color w:val="0000FF"/>
+                                <w:color w:val="FF0000"/>
                                 <w:kern w:val="24"/>
                                 <w:sz w:val="16"/>
                                 <w:szCs w:val="16"/>
@@ -3407,7 +3408,7 @@
                                 <w:rFonts w:hint="eastAsia"/>
                                 <w:b/>
                                 <w:bCs/>
-                                <w:color w:val="000000" w:themeColor="text1"/>
+                                <w:color w:val="FF0000"/>
                                 <w:kern w:val="24"/>
                                 <w:position w:val="10"/>
                                 <w:sz w:val="16"/>
@@ -3421,7 +3422,7 @@
                                 <w:rFonts w:hint="eastAsia"/>
                                 <w:b/>
                                 <w:bCs/>
-                                <w:color w:val="0000FF"/>
+                                <w:color w:val="FF0000"/>
                                 <w:kern w:val="24"/>
                                 <w:sz w:val="16"/>
                                 <w:szCs w:val="16"/>
@@ -3433,7 +3434,7 @@
                                 <w:rFonts w:hAnsi="맑은 고딕" w:hint="eastAsia"/>
                                 <w:b/>
                                 <w:bCs/>
-                                <w:color w:val="0000FF"/>
+                                <w:color w:val="FF0000"/>
                                 <w:kern w:val="24"/>
                                 <w:sz w:val="16"/>
                                 <w:szCs w:val="16"/>
@@ -3445,7 +3446,7 @@
                                 <w:rFonts w:hint="eastAsia"/>
                                 <w:b/>
                                 <w:bCs/>
-                                <w:color w:val="0000FF"/>
+                                <w:color w:val="FF0000"/>
                                 <w:kern w:val="24"/>
                                 <w:sz w:val="16"/>
                                 <w:szCs w:val="16"/>
@@ -3457,7 +3458,7 @@
                                 <w:rFonts w:hAnsi="맑은 고딕" w:hint="eastAsia"/>
                                 <w:b/>
                                 <w:bCs/>
-                                <w:color w:val="0000FF"/>
+                                <w:color w:val="FF0000"/>
                                 <w:kern w:val="24"/>
                                 <w:sz w:val="16"/>
                                 <w:szCs w:val="16"/>
@@ -3572,9 +3573,20 @@
                                 <w:sz w:val="16"/>
                                 <w:szCs w:val="16"/>
                               </w:rPr>
-                              <w:t xml:space="preserve">루트는 리프가 아닌 </w:t>
-                            </w:r>
-                            <w:proofErr w:type="gramStart"/>
+                              <w:t>루트는 리프가 아닌</w:t>
+                            </w:r>
+                            <w:r>
+                              <w:rPr>
+                                <w:rFonts w:hAnsi="맑은 고딕"/>
+                                <w:b/>
+                                <w:bCs/>
+                                <w:color w:val="000000" w:themeColor="text1"/>
+                                <w:kern w:val="24"/>
+                                <w:sz w:val="16"/>
+                                <w:szCs w:val="16"/>
+                              </w:rPr>
+                              <w:t xml:space="preserve"> </w:t>
+                            </w:r>
                             <w:r>
                               <w:rPr>
                                 <w:rFonts w:hAnsi="맑은 고딕" w:hint="eastAsia"/>
@@ -3585,20 +3597,7 @@
                                 <w:sz w:val="16"/>
                                 <w:szCs w:val="16"/>
                               </w:rPr>
-                              <w:t>이상  최소</w:t>
-                            </w:r>
-                            <w:proofErr w:type="gramEnd"/>
-                            <w:r>
-                              <w:rPr>
-                                <w:rFonts w:hAnsi="맑은 고딕" w:hint="eastAsia"/>
-                                <w:b/>
-                                <w:bCs/>
-                                <w:color w:val="000000" w:themeColor="text1"/>
-                                <w:kern w:val="24"/>
-                                <w:sz w:val="16"/>
-                                <w:szCs w:val="16"/>
-                              </w:rPr>
-                              <w:t xml:space="preserve"> 2개</w:t>
+                              <w:t>이상 최소 2개</w:t>
                             </w:r>
                             <w:r>
                               <w:rPr>
@@ -3757,7 +3756,6 @@
                               </w:rPr>
                               <w:t xml:space="preserve"> </w:t>
                             </w:r>
-                            <w:proofErr w:type="spellStart"/>
                             <w:r>
                               <w:rPr>
                                 <w:rFonts w:hAnsi="맑은 고딕" w:hint="eastAsia"/>
@@ -3768,9 +3766,32 @@
                                 <w:sz w:val="16"/>
                                 <w:szCs w:val="16"/>
                               </w:rPr>
-                              <w:t>서브트리를</w:t>
-                            </w:r>
-                            <w:proofErr w:type="spellEnd"/>
+                              <w:t>서브</w:t>
+                            </w:r>
+                            <w:r>
+                              <w:rPr>
+                                <w:rFonts w:hAnsi="맑은 고딕" w:hint="eastAsia"/>
+                                <w:b/>
+                                <w:bCs/>
+                                <w:color w:val="0000FF"/>
+                                <w:kern w:val="24"/>
+                                <w:sz w:val="16"/>
+                                <w:szCs w:val="16"/>
+                              </w:rPr>
+                              <w:t xml:space="preserve"> </w:t>
+                            </w:r>
+                            <w:r>
+                              <w:rPr>
+                                <w:rFonts w:hAnsi="맑은 고딕" w:hint="eastAsia"/>
+                                <w:b/>
+                                <w:bCs/>
+                                <w:color w:val="0000FF"/>
+                                <w:kern w:val="24"/>
+                                <w:sz w:val="16"/>
+                                <w:szCs w:val="16"/>
+                              </w:rPr>
+                              <w:t>트리를</w:t>
+                            </w:r>
                             <w:r>
                               <w:rPr>
                                 <w:rFonts w:hint="eastAsia"/>
@@ -3993,9 +4014,8 @@
                                 <w:sz w:val="16"/>
                                 <w:szCs w:val="16"/>
                               </w:rPr>
-                              <w:t xml:space="preserve">개의 </w:t>
-                            </w:r>
-                            <w:proofErr w:type="spellStart"/>
+                              <w:t>개의 서브</w:t>
+                            </w:r>
                             <w:r>
                               <w:rPr>
                                 <w:rFonts w:hAnsi="맑은 고딕" w:hint="eastAsia"/>
@@ -4006,13 +4026,25 @@
                                 <w:sz w:val="16"/>
                                 <w:szCs w:val="16"/>
                               </w:rPr>
-                              <w:t>서브트리</w:t>
+                              <w:t xml:space="preserve"> </w:t>
                             </w:r>
                             <w:r>
                               <w:rPr>
                                 <w:rFonts w:hAnsi="맑은 고딕" w:hint="eastAsia"/>
                                 <w:b/>
                                 <w:bCs/>
+                                <w:color w:val="0000FF"/>
+                                <w:kern w:val="24"/>
+                                <w:sz w:val="16"/>
+                                <w:szCs w:val="16"/>
+                              </w:rPr>
+                              <w:t>트리</w:t>
+                            </w:r>
+                            <w:r>
+                              <w:rPr>
+                                <w:rFonts w:hAnsi="맑은 고딕" w:hint="eastAsia"/>
+                                <w:b/>
+                                <w:bCs/>
                                 <w:color w:val="000000" w:themeColor="text1"/>
                                 <w:kern w:val="24"/>
                                 <w:sz w:val="16"/>
@@ -4020,7 +4052,6 @@
                               </w:rPr>
                               <w:t>를</w:t>
                             </w:r>
-                            <w:proofErr w:type="spellEnd"/>
                             <w:r>
                               <w:rPr>
                                 <w:rFonts w:hint="eastAsia"/>
@@ -4264,7 +4295,7 @@
           </mc:Choice>
           <mc:Fallback>
             <w:pict>
-              <v:shape w14:anchorId="6F77FFAF" id="_x0000_s1027" type="#_x0000_t202" style="position:absolute;left:0;text-align:left;margin-left:8.55pt;margin-top:9.8pt;width:438.45pt;height:102.85pt;z-index:251661312;visibility:visible;mso-wrap-style:square;mso-width-percent:0;mso-height-percent:0;mso-wrap-distance-left:9pt;mso-wrap-distance-top:0;mso-wrap-distance-right:9pt;mso-wrap-distance-bottom:0;mso-position-horizontal:absolute;mso-position-horizontal-relative:text;mso-position-vertical:absolute;mso-position-vertical-relative:text;mso-width-percent:0;mso-height-percent:0;mso-width-relative:margin;mso-height-relative:margin;v-text-anchor:top" o:gfxdata="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" filled="f" strokecolor="black [3213]">
+              <v:shape w14:anchorId="202A55B9" id="_x0000_s1027" type="#_x0000_t202" style="position:absolute;left:0;text-align:left;margin-left:8.55pt;margin-top:9.8pt;width:438.45pt;height:102.85pt;z-index:251661312;visibility:visible;mso-wrap-style:square;mso-width-percent:0;mso-height-percent:0;mso-wrap-distance-left:9pt;mso-wrap-distance-top:0;mso-wrap-distance-right:9pt;mso-wrap-distance-bottom:0;mso-position-horizontal:absolute;mso-position-horizontal-relative:text;mso-position-vertical:absolute;mso-position-vertical-relative:text;mso-width-percent:0;mso-height-percent:0;mso-width-relative:margin;mso-height-relative:margin;v-text-anchor:top" o:gfxdata="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" filled="f" strokecolor="black [3213]">
                 <v:textbox>
                   <w:txbxContent>
                     <w:p>
@@ -4281,6 +4312,7 @@
                         <w:ind w:leftChars="0"/>
                         <w:jc w:val="left"/>
                         <w:rPr>
+                          <w:color w:val="FF0000"/>
                           <w:kern w:val="0"/>
                           <w:sz w:val="16"/>
                           <w:szCs w:val="16"/>
@@ -4291,7 +4323,7 @@
                           <w:rFonts w:hint="eastAsia"/>
                           <w:b/>
                           <w:bCs/>
-                          <w:color w:val="0000FF"/>
+                          <w:color w:val="FF0000"/>
                           <w:kern w:val="24"/>
                           <w:sz w:val="16"/>
                           <w:szCs w:val="16"/>
@@ -4303,7 +4335,7 @@
                           <w:rFonts w:hAnsi="맑은 고딕" w:hint="eastAsia"/>
                           <w:b/>
                           <w:bCs/>
-                          <w:color w:val="0000FF"/>
+                          <w:color w:val="FF0000"/>
                           <w:kern w:val="24"/>
                           <w:sz w:val="16"/>
                           <w:szCs w:val="16"/>
@@ -4315,7 +4347,7 @@
                           <w:rFonts w:hint="eastAsia"/>
                           <w:b/>
                           <w:bCs/>
-                          <w:color w:val="0000FF"/>
+                          <w:color w:val="FF0000"/>
                           <w:kern w:val="24"/>
                           <w:sz w:val="16"/>
                           <w:szCs w:val="16"/>
@@ -4327,7 +4359,7 @@
                           <w:rFonts w:hint="eastAsia"/>
                           <w:b/>
                           <w:bCs/>
-                          <w:color w:val="000000" w:themeColor="text1"/>
+                          <w:color w:val="FF0000"/>
                           <w:kern w:val="24"/>
                           <w:position w:val="10"/>
                           <w:sz w:val="16"/>
@@ -4341,7 +4373,7 @@
                           <w:rFonts w:hint="eastAsia"/>
                           <w:b/>
                           <w:bCs/>
-                          <w:color w:val="0000FF"/>
+                          <w:color w:val="FF0000"/>
                           <w:kern w:val="24"/>
                           <w:sz w:val="16"/>
                           <w:szCs w:val="16"/>
@@ -4353,7 +4385,7 @@
                           <w:rFonts w:hAnsi="맑은 고딕" w:hint="eastAsia"/>
                           <w:b/>
                           <w:bCs/>
-                          <w:color w:val="0000FF"/>
+                          <w:color w:val="FF0000"/>
                           <w:kern w:val="24"/>
                           <w:sz w:val="16"/>
                           <w:szCs w:val="16"/>
@@ -4365,7 +4397,7 @@
                           <w:rFonts w:hint="eastAsia"/>
                           <w:b/>
                           <w:bCs/>
-                          <w:color w:val="0000FF"/>
+                          <w:color w:val="FF0000"/>
                           <w:kern w:val="24"/>
                           <w:sz w:val="16"/>
                           <w:szCs w:val="16"/>
@@ -4377,7 +4409,7 @@
                           <w:rFonts w:hAnsi="맑은 고딕" w:hint="eastAsia"/>
                           <w:b/>
                           <w:bCs/>
-                          <w:color w:val="0000FF"/>
+                          <w:color w:val="FF0000"/>
                           <w:kern w:val="24"/>
                           <w:sz w:val="16"/>
                           <w:szCs w:val="16"/>
@@ -4492,9 +4524,20 @@
                           <w:sz w:val="16"/>
                           <w:szCs w:val="16"/>
                         </w:rPr>
-                        <w:t xml:space="preserve">루트는 리프가 아닌 </w:t>
-                      </w:r>
-                      <w:proofErr w:type="gramStart"/>
+                        <w:t>루트는 리프가 아닌</w:t>
+                      </w:r>
+                      <w:r>
+                        <w:rPr>
+                          <w:rFonts w:hAnsi="맑은 고딕"/>
+                          <w:b/>
+                          <w:bCs/>
+                          <w:color w:val="000000" w:themeColor="text1"/>
+                          <w:kern w:val="24"/>
+                          <w:sz w:val="16"/>
+                          <w:szCs w:val="16"/>
+                        </w:rPr>
+                        <w:t xml:space="preserve"> </w:t>
+                      </w:r>
                       <w:r>
                         <w:rPr>
                           <w:rFonts w:hAnsi="맑은 고딕" w:hint="eastAsia"/>
@@ -4505,20 +4548,7 @@
                           <w:sz w:val="16"/>
                           <w:szCs w:val="16"/>
                         </w:rPr>
-                        <w:t>이상  최소</w:t>
-                      </w:r>
-                      <w:proofErr w:type="gramEnd"/>
-                      <w:r>
-                        <w:rPr>
-                          <w:rFonts w:hAnsi="맑은 고딕" w:hint="eastAsia"/>
-                          <w:b/>
-                          <w:bCs/>
-                          <w:color w:val="000000" w:themeColor="text1"/>
-                          <w:kern w:val="24"/>
-                          <w:sz w:val="16"/>
-                          <w:szCs w:val="16"/>
-                        </w:rPr>
-                        <w:t xml:space="preserve"> 2개</w:t>
+                        <w:t>이상 최소 2개</w:t>
                       </w:r>
                       <w:r>
                         <w:rPr>
@@ -4677,7 +4707,6 @@
                         </w:rPr>
                         <w:t xml:space="preserve"> </w:t>
                       </w:r>
-                      <w:proofErr w:type="spellStart"/>
                       <w:r>
                         <w:rPr>
                           <w:rFonts w:hAnsi="맑은 고딕" w:hint="eastAsia"/>
@@ -4688,9 +4717,32 @@
                           <w:sz w:val="16"/>
                           <w:szCs w:val="16"/>
                         </w:rPr>
-                        <w:t>서브트리를</w:t>
-                      </w:r>
-                      <w:proofErr w:type="spellEnd"/>
+                        <w:t>서브</w:t>
+                      </w:r>
+                      <w:r>
+                        <w:rPr>
+                          <w:rFonts w:hAnsi="맑은 고딕" w:hint="eastAsia"/>
+                          <w:b/>
+                          <w:bCs/>
+                          <w:color w:val="0000FF"/>
+                          <w:kern w:val="24"/>
+                          <w:sz w:val="16"/>
+                          <w:szCs w:val="16"/>
+                        </w:rPr>
+                        <w:t xml:space="preserve"> </w:t>
+                      </w:r>
+                      <w:r>
+                        <w:rPr>
+                          <w:rFonts w:hAnsi="맑은 고딕" w:hint="eastAsia"/>
+                          <w:b/>
+                          <w:bCs/>
+                          <w:color w:val="0000FF"/>
+                          <w:kern w:val="24"/>
+                          <w:sz w:val="16"/>
+                          <w:szCs w:val="16"/>
+                        </w:rPr>
+                        <w:t>트리를</w:t>
+                      </w:r>
                       <w:r>
                         <w:rPr>
                           <w:rFonts w:hint="eastAsia"/>
@@ -4913,9 +4965,8 @@
                           <w:sz w:val="16"/>
                           <w:szCs w:val="16"/>
                         </w:rPr>
-                        <w:t xml:space="preserve">개의 </w:t>
-                      </w:r>
-                      <w:proofErr w:type="spellStart"/>
+                        <w:t>개의 서브</w:t>
+                      </w:r>
                       <w:r>
                         <w:rPr>
                           <w:rFonts w:hAnsi="맑은 고딕" w:hint="eastAsia"/>
@@ -4926,13 +4977,25 @@
                           <w:sz w:val="16"/>
                           <w:szCs w:val="16"/>
                         </w:rPr>
-                        <w:t>서브트리</w:t>
+                        <w:t xml:space="preserve"> </w:t>
                       </w:r>
                       <w:r>
                         <w:rPr>
                           <w:rFonts w:hAnsi="맑은 고딕" w:hint="eastAsia"/>
                           <w:b/>
                           <w:bCs/>
+                          <w:color w:val="0000FF"/>
+                          <w:kern w:val="24"/>
+                          <w:sz w:val="16"/>
+                          <w:szCs w:val="16"/>
+                        </w:rPr>
+                        <w:t>트리</w:t>
+                      </w:r>
+                      <w:r>
+                        <w:rPr>
+                          <w:rFonts w:hAnsi="맑은 고딕" w:hint="eastAsia"/>
+                          <w:b/>
+                          <w:bCs/>
                           <w:color w:val="000000" w:themeColor="text1"/>
                           <w:kern w:val="24"/>
                           <w:sz w:val="16"/>
@@ -4940,7 +5003,6 @@
                         </w:rPr>
                         <w:t>를</w:t>
                       </w:r>
-                      <w:proofErr w:type="spellEnd"/>
                       <w:r>
                         <w:rPr>
                           <w:rFonts w:hint="eastAsia"/>
@@ -5193,28 +5255,31 @@
           <w:rFonts w:ascii="DX시인과나" w:eastAsia="DX시인과나"/>
         </w:rPr>
       </w:pPr>
-    </w:p>
-    <w:p>
-      <w:pPr>
-        <w:rPr>
-          <w:rFonts w:ascii="DX시인과나" w:eastAsia="DX시인과나"/>
-        </w:rPr>
-      </w:pPr>
-    </w:p>
-    <w:p>
-      <w:pPr>
-        <w:rPr>
-          <w:rFonts w:ascii="DX시인과나" w:eastAsia="DX시인과나"/>
-        </w:rPr>
-      </w:pPr>
-      <w:r>
-        <w:rPr>
-          <w:rFonts w:ascii="DX시인과나" w:eastAsia="DX시인과나"/>
+      <w:bookmarkStart w:id="0" w:name="_GoBack"/>
+      <w:bookmarkEnd w:id="0"/>
+    </w:p>
+    <w:p>
+      <w:pPr>
+        <w:rPr>
+          <w:rFonts w:ascii="DX시인과나" w:eastAsia="DX시인과나"/>
+        </w:rPr>
+      </w:pPr>
+    </w:p>
+    <w:p>
+      <w:pPr>
+        <w:rPr>
+          <w:rFonts w:ascii="DX시인과나" w:eastAsia="DX시인과나"/>
+        </w:rPr>
+      </w:pPr>
+      <w:r>
+        <w:rPr>
+          <w:rFonts w:ascii="DX시인과나" w:eastAsia="DX시인과나"/>
+          <w:noProof/>
         </w:rPr>
         <mc:AlternateContent>
           <mc:Choice Requires="wps">
             <w:drawing>
-              <wp:anchor distT="0" distB="0" distL="114300" distR="114300" simplePos="0" relativeHeight="251663360" behindDoc="0" locked="0" layoutInCell="1" allowOverlap="1" wp14:anchorId="68332637" wp14:editId="05F53E67">
+              <wp:anchor distT="0" distB="0" distL="114300" distR="114300" simplePos="0" relativeHeight="251663360" behindDoc="0" locked="0" layoutInCell="1" allowOverlap="1" wp14:anchorId="656349AD" wp14:editId="2D0E5EDF">
                 <wp:simplePos x="0" y="0"/>
                 <wp:positionH relativeFrom="column">
                   <wp:posOffset>108857</wp:posOffset>
@@ -5706,11 +5771,12 @@
                             </w:pPr>
                             <w:r>
                               <w:rPr>
+                                <w:noProof/>
                                 <w:sz w:val="16"/>
                                 <w:szCs w:val="16"/>
                               </w:rPr>
                               <w:drawing>
-                                <wp:inline distT="0" distB="0" distL="0" distR="0">
+                                <wp:inline distT="0" distB="0" distL="0" distR="0" wp14:anchorId="6F0BD61C" wp14:editId="3421F3BF">
                                   <wp:extent cx="3510642" cy="805115"/>
                                   <wp:effectExtent l="0" t="0" r="0" b="0"/>
                                   <wp:docPr id="3" name="그림 3"/>
@@ -5778,7 +5844,7 @@
           </mc:Choice>
           <mc:Fallback>
             <w:pict>
-              <v:shape w14:anchorId="68332637" id="_x0000_s1028" type="#_x0000_t202" style="position:absolute;left:0;text-align:left;margin-left:8.55pt;margin-top:2.1pt;width:447pt;height:205.7pt;z-index:251663360;visibility:visible;mso-wrap-style:square;mso-width-percent:0;mso-height-percent:0;mso-wrap-distance-left:9pt;mso-wrap-distance-top:0;mso-wrap-distance-right:9pt;mso-wrap-distance-bottom:0;mso-position-horizontal:absolute;mso-position-horizontal-relative:text;mso-position-vertical:absolute;mso-position-vertical-relative:text;mso-width-percent:0;mso-height-percent:0;mso-width-relative:margin;mso-height-relative:margin;v-text-anchor:top" o:gfxdata="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" filled="f" strokecolor="black [3213]">
+              <v:shape w14:anchorId="656349AD" id="_x0000_s1028" type="#_x0000_t202" style="position:absolute;left:0;text-align:left;margin-left:8.55pt;margin-top:2.1pt;width:447pt;height:205.7pt;z-index:251663360;visibility:visible;mso-wrap-style:square;mso-width-percent:0;mso-height-percent:0;mso-wrap-distance-left:9pt;mso-wrap-distance-top:0;mso-wrap-distance-right:9pt;mso-wrap-distance-bottom:0;mso-position-horizontal:absolute;mso-position-horizontal-relative:text;mso-position-vertical:absolute;mso-position-vertical-relative:text;mso-width-percent:0;mso-height-percent:0;mso-width-relative:margin;mso-height-relative:margin;v-text-anchor:top" o:gfxdata="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" filled="f" strokecolor="black [3213]">
                 <v:textbox>
                   <w:txbxContent>
                     <w:p>
@@ -6232,11 +6298,12 @@
                       </w:pPr>
                       <w:r>
                         <w:rPr>
+                          <w:noProof/>
                           <w:sz w:val="16"/>
                           <w:szCs w:val="16"/>
                         </w:rPr>
                         <w:drawing>
-                          <wp:inline distT="0" distB="0" distL="0" distR="0">
+                          <wp:inline distT="0" distB="0" distL="0" distR="0" wp14:anchorId="6F0BD61C" wp14:editId="3421F3BF">
                             <wp:extent cx="3510642" cy="805115"/>
                             <wp:effectExtent l="0" t="0" r="0" b="0"/>
                             <wp:docPr id="3" name="그림 3"/>
@@ -6391,7 +6458,7 @@
         <mc:AlternateContent>
           <mc:Choice Requires="wps">
             <w:drawing>
-              <wp:anchor distT="0" distB="0" distL="114300" distR="114300" simplePos="0" relativeHeight="251665408" behindDoc="0" locked="0" layoutInCell="1" allowOverlap="1" wp14:anchorId="433704C3" wp14:editId="250647B6">
+              <wp:anchor distT="0" distB="0" distL="114300" distR="114300" simplePos="0" relativeHeight="251665408" behindDoc="0" locked="0" layoutInCell="1" allowOverlap="1" wp14:anchorId="1B5A4F81" wp14:editId="72A8CE11">
                 <wp:simplePos x="0" y="0"/>
                 <wp:positionH relativeFrom="column">
                   <wp:posOffset>277586</wp:posOffset>
@@ -6945,7 +7012,7 @@
           </mc:Choice>
           <mc:Fallback>
             <w:pict>
-              <v:shape w14:anchorId="433704C3" id="_x0000_s1029" type="#_x0000_t202" style="position:absolute;left:0;text-align:left;margin-left:21.85pt;margin-top:5.55pt;width:428.15pt;height:185.15pt;z-index:251665408;visibility:visible;mso-wrap-style:square;mso-width-percent:0;mso-height-percent:0;mso-wrap-distance-left:9pt;mso-wrap-distance-top:0;mso-wrap-distance-right:9pt;mso-wrap-distance-bottom:0;mso-position-horizontal:absolute;mso-position-horizontal-relative:text;mso-position-vertical:absolute;mso-position-vertical-relative:text;mso-width-percent:0;mso-height-percent:0;mso-width-relative:margin;mso-height-relative:margin;v-text-anchor:top" o:gfxdata="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" filled="f" strokecolor="black [3213]">
+              <v:shape w14:anchorId="1B5A4F81" id="_x0000_s1029" type="#_x0000_t202" style="position:absolute;left:0;text-align:left;margin-left:21.85pt;margin-top:5.55pt;width:428.15pt;height:185.15pt;z-index:251665408;visibility:visible;mso-wrap-style:square;mso-width-percent:0;mso-height-percent:0;mso-wrap-distance-left:9pt;mso-wrap-distance-top:0;mso-wrap-distance-right:9pt;mso-wrap-distance-bottom:0;mso-position-horizontal:absolute;mso-position-horizontal-relative:text;mso-position-vertical:absolute;mso-position-vertical-relative:text;mso-width-percent:0;mso-height-percent:0;mso-width-relative:margin;mso-height-relative:margin;v-text-anchor:top" o:gfxdata="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" filled="f" strokecolor="black [3213]">
                 <v:textbox>
                   <w:txbxContent>
                     <w:p>
@@ -7509,7 +7576,7 @@
     <w:p>
       <w:pPr>
         <w:rPr>
-          <w:rFonts w:ascii="DX시인과나" w:eastAsia="DX시인과나" w:hint="eastAsia"/>
+          <w:rFonts w:ascii="DX시인과나" w:eastAsia="DX시인과나"/>
         </w:rPr>
       </w:pPr>
       <w:r>
@@ -7565,7 +7632,7 @@
         <mc:AlternateContent>
           <mc:Choice Requires="wps">
             <w:drawing>
-              <wp:anchor distT="0" distB="0" distL="114300" distR="114300" simplePos="0" relativeHeight="251667456" behindDoc="0" locked="0" layoutInCell="1" allowOverlap="1" wp14:anchorId="3006A7B6" wp14:editId="799BE0DA">
+              <wp:anchor distT="0" distB="0" distL="114300" distR="114300" simplePos="0" relativeHeight="251667456" behindDoc="0" locked="0" layoutInCell="1" allowOverlap="1" wp14:anchorId="50F669F2" wp14:editId="184B47DA">
                 <wp:simplePos x="0" y="0"/>
                 <wp:positionH relativeFrom="column">
                   <wp:posOffset>337457</wp:posOffset>
@@ -7694,7 +7761,7 @@
                           <w:p>
                             <w:pPr>
                               <w:rPr>
-                                <w:rFonts w:hAnsi="맑은 고딕" w:hint="eastAsia"/>
+                                <w:rFonts w:hAnsi="맑은 고딕"/>
                                 <w:b/>
                                 <w:bCs/>
                                 <w:color w:val="000000" w:themeColor="text1"/>
@@ -7715,7 +7782,7 @@
                                 <w:szCs w:val="16"/>
                               </w:rPr>
                               <w:drawing>
-                                <wp:inline distT="0" distB="0" distL="0" distR="0">
+                                <wp:inline distT="0" distB="0" distL="0" distR="0" wp14:anchorId="1590BEBB" wp14:editId="6CF1C554">
                                   <wp:extent cx="1336336" cy="724081"/>
                                   <wp:effectExtent l="0" t="0" r="0" b="0"/>
                                   <wp:docPr id="5" name="그림 5"/>
@@ -7775,7 +7842,7 @@
                                 <w:szCs w:val="16"/>
                               </w:rPr>
                               <w:drawing>
-                                <wp:inline distT="0" distB="0" distL="0" distR="0">
+                                <wp:inline distT="0" distB="0" distL="0" distR="0" wp14:anchorId="122C069A" wp14:editId="3E0608C1">
                                   <wp:extent cx="1345496" cy="685770"/>
                                   <wp:effectExtent l="0" t="0" r="7620" b="635"/>
                                   <wp:docPr id="7" name="그림 7"/>
@@ -7905,7 +7972,7 @@
                                 <w:szCs w:val="16"/>
                               </w:rPr>
                               <w:drawing>
-                                <wp:inline distT="0" distB="0" distL="0" distR="0" wp14:anchorId="17F4FC84" wp14:editId="2C8802DC">
+                                <wp:inline distT="0" distB="0" distL="0" distR="0" wp14:anchorId="088AA08B" wp14:editId="493DB276">
                                   <wp:extent cx="1531771" cy="778328"/>
                                   <wp:effectExtent l="0" t="0" r="0" b="3175"/>
                                   <wp:docPr id="8" name="그림 8"/>
@@ -7958,7 +8025,7 @@
                                 <w:noProof/>
                               </w:rPr>
                               <w:drawing>
-                                <wp:inline distT="0" distB="0" distL="0" distR="0" wp14:anchorId="7A7333AB" wp14:editId="3092218E">
+                                <wp:inline distT="0" distB="0" distL="0" distR="0" wp14:anchorId="5EF43B06" wp14:editId="5A892D12">
                                   <wp:extent cx="1801585" cy="677660"/>
                                   <wp:effectExtent l="0" t="0" r="8255" b="8255"/>
                                   <wp:docPr id="12" name="그림 2"/>
@@ -8012,7 +8079,6 @@
                           <w:p>
                             <w:pPr>
                               <w:rPr>
-                                <w:rFonts w:hint="eastAsia"/>
                                 <w:sz w:val="16"/>
                                 <w:szCs w:val="16"/>
                               </w:rPr>
@@ -8037,7 +8103,7 @@
           </mc:Choice>
           <mc:Fallback>
             <w:pict>
-              <v:shape w14:anchorId="3006A7B6" id="_x0000_s1030" type="#_x0000_t202" style="position:absolute;left:0;text-align:left;margin-left:26.55pt;margin-top:.4pt;width:290.55pt;height:183pt;z-index:251667456;visibility:visible;mso-wrap-style:square;mso-width-percent:0;mso-height-percent:0;mso-wrap-distance-left:9pt;mso-wrap-distance-top:0;mso-wrap-distance-right:9pt;mso-wrap-distance-bottom:0;mso-position-horizontal:absolute;mso-position-horizontal-relative:text;mso-position-vertical:absolute;mso-position-vertical-relative:text;mso-width-percent:0;mso-height-percent:0;mso-width-relative:margin;mso-height-relative:margin;v-text-anchor:top" o:gfxdata="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" filled="f" strokecolor="black [3213]">
+              <v:shape w14:anchorId="50F669F2" id="_x0000_s1030" type="#_x0000_t202" style="position:absolute;left:0;text-align:left;margin-left:26.55pt;margin-top:.4pt;width:290.55pt;height:183pt;z-index:251667456;visibility:visible;mso-wrap-style:square;mso-width-percent:0;mso-height-percent:0;mso-wrap-distance-left:9pt;mso-wrap-distance-top:0;mso-wrap-distance-right:9pt;mso-wrap-distance-bottom:0;mso-position-horizontal:absolute;mso-position-horizontal-relative:text;mso-position-vertical:absolute;mso-position-vertical-relative:text;mso-width-percent:0;mso-height-percent:0;mso-width-relative:margin;mso-height-relative:margin;v-text-anchor:top" o:gfxdata="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" filled="f" strokecolor="black [3213]">
                 <v:textbox>
                   <w:txbxContent>
                     <w:p>
@@ -8128,7 +8194,7 @@
                     <w:p>
                       <w:pPr>
                         <w:rPr>
-                          <w:rFonts w:hAnsi="맑은 고딕" w:hint="eastAsia"/>
+                          <w:rFonts w:hAnsi="맑은 고딕"/>
                           <w:b/>
                           <w:bCs/>
                           <w:color w:val="000000" w:themeColor="text1"/>
@@ -8149,7 +8215,7 @@
                           <w:szCs w:val="16"/>
                         </w:rPr>
                         <w:drawing>
-                          <wp:inline distT="0" distB="0" distL="0" distR="0">
+                          <wp:inline distT="0" distB="0" distL="0" distR="0" wp14:anchorId="1590BEBB" wp14:editId="6CF1C554">
                             <wp:extent cx="1336336" cy="724081"/>
                             <wp:effectExtent l="0" t="0" r="0" b="0"/>
                             <wp:docPr id="5" name="그림 5"/>
@@ -8209,7 +8275,7 @@
                           <w:szCs w:val="16"/>
                         </w:rPr>
                         <w:drawing>
-                          <wp:inline distT="0" distB="0" distL="0" distR="0">
+                          <wp:inline distT="0" distB="0" distL="0" distR="0" wp14:anchorId="122C069A" wp14:editId="3E0608C1">
                             <wp:extent cx="1345496" cy="685770"/>
                             <wp:effectExtent l="0" t="0" r="7620" b="635"/>
                             <wp:docPr id="7" name="그림 7"/>
@@ -8339,7 +8405,7 @@
                           <w:szCs w:val="16"/>
                         </w:rPr>
                         <w:drawing>
-                          <wp:inline distT="0" distB="0" distL="0" distR="0" wp14:anchorId="17F4FC84" wp14:editId="2C8802DC">
+                          <wp:inline distT="0" distB="0" distL="0" distR="0" wp14:anchorId="088AA08B" wp14:editId="493DB276">
                             <wp:extent cx="1531771" cy="778328"/>
                             <wp:effectExtent l="0" t="0" r="0" b="3175"/>
                             <wp:docPr id="8" name="그림 8"/>
@@ -8392,7 +8458,7 @@
                           <w:noProof/>
                         </w:rPr>
                         <w:drawing>
-                          <wp:inline distT="0" distB="0" distL="0" distR="0" wp14:anchorId="7A7333AB" wp14:editId="3092218E">
+                          <wp:inline distT="0" distB="0" distL="0" distR="0" wp14:anchorId="5EF43B06" wp14:editId="5A892D12">
                             <wp:extent cx="1801585" cy="677660"/>
                             <wp:effectExtent l="0" t="0" r="8255" b="8255"/>
                             <wp:docPr id="12" name="그림 2"/>
@@ -8446,7 +8512,6 @@
                     <w:p>
                       <w:pPr>
                         <w:rPr>
-                          <w:rFonts w:hint="eastAsia"/>
                           <w:sz w:val="16"/>
                           <w:szCs w:val="16"/>
                         </w:rPr>
@@ -8480,7 +8545,7 @@
         <mc:AlternateContent>
           <mc:Choice Requires="wps">
             <w:drawing>
-              <wp:anchor distT="0" distB="0" distL="114300" distR="114300" simplePos="0" relativeHeight="251669504" behindDoc="0" locked="0" layoutInCell="1" allowOverlap="1" wp14:anchorId="51A0F95A" wp14:editId="10FD1770">
+              <wp:anchor distT="0" distB="0" distL="114300" distR="114300" simplePos="0" relativeHeight="251669504" behindDoc="0" locked="0" layoutInCell="1" allowOverlap="1" wp14:anchorId="1B102EFE" wp14:editId="56E793F9">
                 <wp:simplePos x="0" y="0"/>
                 <wp:positionH relativeFrom="column">
                   <wp:posOffset>1910352</wp:posOffset>
@@ -8570,7 +8635,7 @@
     <w:p>
       <w:pPr>
         <w:rPr>
-          <w:rFonts w:ascii="DX시인과나" w:eastAsia="DX시인과나" w:hint="eastAsia"/>
+          <w:rFonts w:ascii="DX시인과나" w:eastAsia="DX시인과나"/>
         </w:rPr>
       </w:pPr>
     </w:p>
@@ -8594,7 +8659,7 @@
         <mc:AlternateContent>
           <mc:Choice Requires="wps">
             <w:drawing>
-              <wp:anchor distT="0" distB="0" distL="114300" distR="114300" simplePos="0" relativeHeight="251671552" behindDoc="0" locked="0" layoutInCell="1" allowOverlap="1" wp14:anchorId="54AB413B" wp14:editId="48F25AEF">
+              <wp:anchor distT="0" distB="0" distL="114300" distR="114300" simplePos="0" relativeHeight="251671552" behindDoc="0" locked="0" layoutInCell="1" allowOverlap="1" wp14:anchorId="0D249F29" wp14:editId="50FAAA5B">
                 <wp:simplePos x="0" y="0"/>
                 <wp:positionH relativeFrom="column">
                   <wp:posOffset>1931307</wp:posOffset>
@@ -8691,7 +8756,7 @@
           <w:noProof/>
         </w:rPr>
         <w:drawing>
-          <wp:inline distT="0" distB="0" distL="0" distR="0" wp14:anchorId="72BE98F5" wp14:editId="640C4B1A">
+          <wp:inline distT="0" distB="0" distL="0" distR="0" wp14:anchorId="3B664352" wp14:editId="5D316798">
             <wp:extent cx="3898857" cy="2454820"/>
             <wp:effectExtent l="0" t="0" r="6985" b="3175"/>
             <wp:docPr id="13" name="그림 13"/>
@@ -8744,7 +8809,7 @@
     <w:p>
       <w:pPr>
         <w:rPr>
-          <w:rFonts w:ascii="DX시인과나" w:eastAsia="DX시인과나" w:hint="eastAsia"/>
+          <w:rFonts w:ascii="DX시인과나" w:eastAsia="DX시인과나"/>
         </w:rPr>
       </w:pPr>
       <w:r>
@@ -8759,7 +8824,7 @@
           <w:noProof/>
         </w:rPr>
         <w:drawing>
-          <wp:inline distT="0" distB="0" distL="0" distR="0" wp14:anchorId="2AF49B5D" wp14:editId="55DDF025">
+          <wp:inline distT="0" distB="0" distL="0" distR="0" wp14:anchorId="4B602502" wp14:editId="4278A20E">
             <wp:extent cx="3646714" cy="2314245"/>
             <wp:effectExtent l="0" t="0" r="0" b="0"/>
             <wp:docPr id="14" name="그림 14"/>
@@ -8798,7 +8863,7 @@
     <w:p>
       <w:pPr>
         <w:rPr>
-          <w:rFonts w:ascii="DX시인과나" w:eastAsia="DX시인과나" w:hint="eastAsia"/>
+          <w:rFonts w:ascii="DX시인과나" w:eastAsia="DX시인과나"/>
         </w:rPr>
       </w:pPr>
       <w:r>
@@ -8812,7 +8877,7 @@
           <w:noProof/>
         </w:rPr>
         <w:drawing>
-          <wp:inline distT="0" distB="0" distL="0" distR="0" wp14:anchorId="5BC7D6F5" wp14:editId="5EA29061">
+          <wp:inline distT="0" distB="0" distL="0" distR="0" wp14:anchorId="28EDD53E" wp14:editId="471A836A">
             <wp:extent cx="3622444" cy="2286000"/>
             <wp:effectExtent l="0" t="0" r="0" b="0"/>
             <wp:docPr id="15" name="그림 15"/>
@@ -8881,7 +8946,7 @@
           <w:noProof/>
         </w:rPr>
         <w:drawing>
-          <wp:inline distT="0" distB="0" distL="0" distR="0" wp14:anchorId="0CA0F64C" wp14:editId="16157803">
+          <wp:inline distT="0" distB="0" distL="0" distR="0" wp14:anchorId="5F3055D1" wp14:editId="5C592ABC">
             <wp:extent cx="4250871" cy="2746630"/>
             <wp:effectExtent l="0" t="0" r="0" b="0"/>
             <wp:docPr id="17" name="그림 17"/>
@@ -8944,7 +9009,7 @@
         </w:rPr>
         <w:lastRenderedPageBreak/>
         <w:drawing>
-          <wp:inline distT="0" distB="0" distL="0" distR="0" wp14:anchorId="4476363D" wp14:editId="1ED4079F">
+          <wp:inline distT="0" distB="0" distL="0" distR="0" wp14:anchorId="63C95925" wp14:editId="3E6DBB08">
             <wp:extent cx="4207328" cy="2700317"/>
             <wp:effectExtent l="0" t="0" r="3175" b="5080"/>
             <wp:docPr id="18" name="그림 18"/>
@@ -8983,7 +9048,7 @@
     <w:p>
       <w:pPr>
         <w:rPr>
-          <w:rFonts w:ascii="DX시인과나" w:eastAsia="DX시인과나" w:hint="eastAsia"/>
+          <w:rFonts w:ascii="DX시인과나" w:eastAsia="DX시인과나"/>
         </w:rPr>
       </w:pPr>
       <w:r>
@@ -8997,7 +9062,7 @@
           <w:noProof/>
         </w:rPr>
         <w:drawing>
-          <wp:inline distT="0" distB="0" distL="0" distR="0" wp14:anchorId="4B3D9A3C" wp14:editId="51A8352A">
+          <wp:inline distT="0" distB="0" distL="0" distR="0" wp14:anchorId="12ACEC8A" wp14:editId="0EFB1A51">
             <wp:extent cx="4185557" cy="2701181"/>
             <wp:effectExtent l="0" t="0" r="5715" b="4445"/>
             <wp:docPr id="19" name="그림 19"/>
@@ -9036,7 +9101,7 @@
     <w:p>
       <w:pPr>
         <w:rPr>
-          <w:rFonts w:ascii="DX시인과나" w:eastAsia="DX시인과나" w:hint="eastAsia"/>
+          <w:rFonts w:ascii="DX시인과나" w:eastAsia="DX시인과나"/>
         </w:rPr>
       </w:pPr>
       <w:r>
@@ -9050,7 +9115,7 @@
           <w:noProof/>
         </w:rPr>
         <w:drawing>
-          <wp:inline distT="0" distB="0" distL="0" distR="0" wp14:anchorId="4C350563" wp14:editId="6B742A00">
+          <wp:inline distT="0" distB="0" distL="0" distR="0" wp14:anchorId="522D4109" wp14:editId="2D24C52C">
             <wp:extent cx="4174846" cy="936172"/>
             <wp:effectExtent l="0" t="0" r="0" b="0"/>
             <wp:docPr id="20" name="그림 20"/>
@@ -9131,7 +9196,7 @@
     <w:p>
       <w:pPr>
         <w:rPr>
-          <w:rFonts w:ascii="DX시인과나" w:eastAsia="DX시인과나" w:hint="eastAsia"/>
+          <w:rFonts w:ascii="DX시인과나" w:eastAsia="DX시인과나"/>
         </w:rPr>
       </w:pPr>
     </w:p>
@@ -9161,7 +9226,7 @@
           <w:noProof/>
         </w:rPr>
         <w:drawing>
-          <wp:inline distT="0" distB="0" distL="0" distR="0" wp14:anchorId="754F789F" wp14:editId="6CED379E">
+          <wp:inline distT="0" distB="0" distL="0" distR="0" wp14:anchorId="76ACE6B9" wp14:editId="621C3AD2">
             <wp:extent cx="4479471" cy="2886892"/>
             <wp:effectExtent l="0" t="0" r="0" b="8890"/>
             <wp:docPr id="21" name="그림 21"/>
@@ -9209,7 +9274,7 @@
           <w:noProof/>
         </w:rPr>
         <w:drawing>
-          <wp:inline distT="0" distB="0" distL="0" distR="0" wp14:anchorId="00A71B12" wp14:editId="79A02EDB">
+          <wp:inline distT="0" distB="0" distL="0" distR="0" wp14:anchorId="70096E9E" wp14:editId="34E5858E">
             <wp:extent cx="2443843" cy="1675926"/>
             <wp:effectExtent l="0" t="0" r="0" b="635"/>
             <wp:docPr id="22" name="그림 22"/>
@@ -9256,7 +9321,7 @@
           <w:noProof/>
         </w:rPr>
         <w:drawing>
-          <wp:inline distT="0" distB="0" distL="0" distR="0" wp14:anchorId="57460BB3" wp14:editId="6EB11C0F">
+          <wp:inline distT="0" distB="0" distL="0" distR="0" wp14:anchorId="644170A0" wp14:editId="3D8A9460">
             <wp:extent cx="4428211" cy="2601685"/>
             <wp:effectExtent l="0" t="0" r="0" b="8255"/>
             <wp:docPr id="23" name="그림 23"/>
@@ -9346,7 +9411,7 @@
           <w:noProof/>
         </w:rPr>
         <w:drawing>
-          <wp:inline distT="0" distB="0" distL="0" distR="0" wp14:anchorId="0AEB2C01" wp14:editId="5DA3E526">
+          <wp:inline distT="0" distB="0" distL="0" distR="0" wp14:anchorId="086AF015" wp14:editId="09891ADE">
             <wp:extent cx="4316186" cy="2777354"/>
             <wp:effectExtent l="0" t="0" r="8255" b="4445"/>
             <wp:docPr id="24" name="그림 24"/>
@@ -9393,7 +9458,7 @@
           <w:noProof/>
         </w:rPr>
         <w:drawing>
-          <wp:inline distT="0" distB="0" distL="0" distR="0" wp14:anchorId="486BB653" wp14:editId="4B1B7C7C">
+          <wp:inline distT="0" distB="0" distL="0" distR="0" wp14:anchorId="6BD863D4" wp14:editId="677AAA28">
             <wp:extent cx="4343400" cy="2734234"/>
             <wp:effectExtent l="0" t="0" r="0" b="9525"/>
             <wp:docPr id="25" name="그림 25"/>
@@ -9441,7 +9506,7 @@
         </w:rPr>
         <w:lastRenderedPageBreak/>
         <w:drawing>
-          <wp:inline distT="0" distB="0" distL="0" distR="0" wp14:anchorId="5A1FB106" wp14:editId="07D2547B">
+          <wp:inline distT="0" distB="0" distL="0" distR="0" wp14:anchorId="67DEC155" wp14:editId="67ABBCEF">
             <wp:extent cx="4349445" cy="2748643"/>
             <wp:effectExtent l="0" t="0" r="0" b="0"/>
             <wp:docPr id="26" name="그림 26"/>
@@ -9543,7 +9608,7 @@
     <w:p>
       <w:pPr>
         <w:rPr>
-          <w:rFonts w:ascii="DX시인과나" w:eastAsia="DX시인과나" w:hint="eastAsia"/>
+          <w:rFonts w:ascii="DX시인과나" w:eastAsia="DX시인과나"/>
         </w:rPr>
       </w:pPr>
       <w:r>
@@ -9614,7 +9679,7 @@
     <w:p>
       <w:pPr>
         <w:rPr>
-          <w:rFonts w:ascii="DX시인과나" w:eastAsia="DX시인과나" w:hint="eastAsia"/>
+          <w:rFonts w:ascii="DX시인과나" w:eastAsia="DX시인과나"/>
         </w:rPr>
       </w:pPr>
       <w:r>
@@ -9622,7 +9687,7 @@
           <w:noProof/>
         </w:rPr>
         <w:drawing>
-          <wp:inline distT="0" distB="0" distL="0" distR="0" wp14:anchorId="3368D966" wp14:editId="65DD3890">
+          <wp:inline distT="0" distB="0" distL="0" distR="0" wp14:anchorId="427BFB9C" wp14:editId="297060E5">
             <wp:extent cx="4474029" cy="2899742"/>
             <wp:effectExtent l="0" t="0" r="3175" b="0"/>
             <wp:docPr id="27" name="그림 27"/>
@@ -9670,7 +9735,7 @@
         </w:rPr>
         <w:lastRenderedPageBreak/>
         <w:drawing>
-          <wp:inline distT="0" distB="0" distL="0" distR="0" wp14:anchorId="727C5F27" wp14:editId="1FF91617">
+          <wp:inline distT="0" distB="0" distL="0" distR="0" wp14:anchorId="57420722" wp14:editId="1B188A4E">
             <wp:extent cx="4426719" cy="2835728"/>
             <wp:effectExtent l="0" t="0" r="0" b="3175"/>
             <wp:docPr id="28" name="그림 28"/>
@@ -9717,7 +9782,7 @@
           <w:noProof/>
         </w:rPr>
         <w:drawing>
-          <wp:inline distT="0" distB="0" distL="0" distR="0" wp14:anchorId="46BA69B2" wp14:editId="586B4AB9">
+          <wp:inline distT="0" distB="0" distL="0" distR="0" wp14:anchorId="177E9BD8" wp14:editId="6F2D6836">
             <wp:extent cx="4386943" cy="2813165"/>
             <wp:effectExtent l="0" t="0" r="0" b="6350"/>
             <wp:docPr id="29" name="그림 29"/>
@@ -9765,7 +9830,7 @@
           <w:noProof/>
         </w:rPr>
         <w:drawing>
-          <wp:inline distT="0" distB="0" distL="0" distR="0" wp14:anchorId="301128E4" wp14:editId="44C7FDDA">
+          <wp:inline distT="0" distB="0" distL="0" distR="0" wp14:anchorId="3C03C90B" wp14:editId="78447459">
             <wp:extent cx="2674213" cy="1115786"/>
             <wp:effectExtent l="0" t="0" r="0" b="8255"/>
             <wp:docPr id="30" name="그림 30"/>
@@ -9838,7 +9903,7 @@
         </w:rPr>
         <w:lastRenderedPageBreak/>
         <w:drawing>
-          <wp:inline distT="0" distB="0" distL="0" distR="0" wp14:anchorId="0560C7AC" wp14:editId="6CD8C2DC">
+          <wp:inline distT="0" distB="0" distL="0" distR="0" wp14:anchorId="753073DD" wp14:editId="5ED9D71A">
             <wp:extent cx="4332514" cy="2784026"/>
             <wp:effectExtent l="0" t="0" r="0" b="0"/>
             <wp:docPr id="31" name="그림 31"/>
@@ -9886,7 +9951,7 @@
           <w:noProof/>
         </w:rPr>
         <w:drawing>
-          <wp:inline distT="0" distB="0" distL="0" distR="0" wp14:anchorId="01415AFD" wp14:editId="59CC5D51">
+          <wp:inline distT="0" distB="0" distL="0" distR="0" wp14:anchorId="661DD6FC" wp14:editId="21CD79E2">
             <wp:extent cx="4331970" cy="2534582"/>
             <wp:effectExtent l="0" t="0" r="0" b="0"/>
             <wp:docPr id="32" name="그림 32"/>
@@ -9934,7 +9999,7 @@
           <w:noProof/>
         </w:rPr>
         <w:drawing>
-          <wp:inline distT="0" distB="0" distL="0" distR="0" wp14:anchorId="4AD28735" wp14:editId="7E1D8596">
+          <wp:inline distT="0" distB="0" distL="0" distR="0" wp14:anchorId="62C9A200" wp14:editId="6C58BE1A">
             <wp:extent cx="4299179" cy="1605643"/>
             <wp:effectExtent l="0" t="0" r="6350" b="0"/>
             <wp:docPr id="33" name="그림 33"/>
@@ -9974,7 +10039,7 @@
       <w:pPr>
         <w:ind w:left="800"/>
         <w:rPr>
-          <w:rFonts w:ascii="DX시인과나" w:eastAsia="DX시인과나" w:hint="eastAsia"/>
+          <w:rFonts w:ascii="DX시인과나" w:eastAsia="DX시인과나"/>
         </w:rPr>
       </w:pPr>
       <w:r>
@@ -9983,7 +10048,7 @@
         </w:rPr>
         <w:lastRenderedPageBreak/>
         <w:drawing>
-          <wp:inline distT="0" distB="0" distL="0" distR="0" wp14:anchorId="0000E7AE" wp14:editId="01016D47">
+          <wp:inline distT="0" distB="0" distL="0" distR="0" wp14:anchorId="2381DF10" wp14:editId="485726C7">
             <wp:extent cx="4268293" cy="2498271"/>
             <wp:effectExtent l="0" t="0" r="0" b="0"/>
             <wp:docPr id="35" name="그림 35"/>
@@ -10022,7 +10087,7 @@
     <w:p>
       <w:pPr>
         <w:rPr>
-          <w:rFonts w:ascii="DX시인과나" w:eastAsia="DX시인과나" w:hint="eastAsia"/>
+          <w:rFonts w:ascii="DX시인과나" w:eastAsia="DX시인과나"/>
         </w:rPr>
       </w:pPr>
       <w:r>
@@ -10036,7 +10101,7 @@
           <w:noProof/>
         </w:rPr>
         <w:drawing>
-          <wp:inline distT="0" distB="0" distL="0" distR="0" wp14:anchorId="52462151" wp14:editId="4DB72DF3">
+          <wp:inline distT="0" distB="0" distL="0" distR="0" wp14:anchorId="52778273" wp14:editId="4DD44DAB">
             <wp:extent cx="4256314" cy="2482771"/>
             <wp:effectExtent l="0" t="0" r="0" b="0"/>
             <wp:docPr id="36" name="그림 36"/>
@@ -10076,7 +10141,7 @@
       <w:pPr>
         <w:jc w:val="center"/>
         <w:rPr>
-          <w:rFonts w:ascii="DX시인과나" w:eastAsia="DX시인과나" w:hint="eastAsia"/>
+          <w:rFonts w:ascii="DX시인과나" w:eastAsia="DX시인과나"/>
         </w:rPr>
       </w:pPr>
       <w:r>
@@ -10103,7 +10168,7 @@
           <w:noProof/>
         </w:rPr>
         <w:drawing>
-          <wp:inline distT="0" distB="0" distL="0" distR="0" wp14:anchorId="0E760A39" wp14:editId="7A99A4B8">
+          <wp:inline distT="0" distB="0" distL="0" distR="0" wp14:anchorId="64B4756E" wp14:editId="7A09F4C5">
             <wp:extent cx="4288549" cy="2748643"/>
             <wp:effectExtent l="0" t="0" r="0" b="0"/>
             <wp:docPr id="37" name="그림 37"/>
@@ -10171,7 +10236,7 @@
           <w:noProof/>
         </w:rPr>
         <w:drawing>
-          <wp:inline distT="0" distB="0" distL="0" distR="0" wp14:anchorId="5BC4900B" wp14:editId="3F89048D">
+          <wp:inline distT="0" distB="0" distL="0" distR="0" wp14:anchorId="6B001469" wp14:editId="7D1C013E">
             <wp:extent cx="4362716" cy="2797629"/>
             <wp:effectExtent l="0" t="0" r="0" b="3175"/>
             <wp:docPr id="38" name="그림 38"/>
@@ -10217,7 +10282,7 @@
     <w:p>
       <w:pPr>
         <w:rPr>
-          <w:rFonts w:ascii="DX시인과나" w:eastAsia="DX시인과나" w:hint="eastAsia"/>
+          <w:rFonts w:ascii="DX시인과나" w:eastAsia="DX시인과나"/>
         </w:rPr>
       </w:pPr>
       <w:r>
@@ -10238,7 +10303,7 @@
           <w:noProof/>
         </w:rPr>
         <w:drawing>
-          <wp:inline distT="0" distB="0" distL="0" distR="0" wp14:anchorId="434F6A1F" wp14:editId="7A0D4EA2">
+          <wp:inline distT="0" distB="0" distL="0" distR="0" wp14:anchorId="3668A687" wp14:editId="67C95E62">
             <wp:extent cx="4403271" cy="2941206"/>
             <wp:effectExtent l="0" t="0" r="0" b="0"/>
             <wp:docPr id="39" name="그림 39"/>
@@ -10285,7 +10350,7 @@
           <w:noProof/>
         </w:rPr>
         <w:drawing>
-          <wp:inline distT="0" distB="0" distL="0" distR="0" wp14:anchorId="75DABF5F" wp14:editId="6B54371F">
+          <wp:inline distT="0" distB="0" distL="0" distR="0" wp14:anchorId="3336D189" wp14:editId="591138E1">
             <wp:extent cx="4337957" cy="1537461"/>
             <wp:effectExtent l="0" t="0" r="5715" b="5715"/>
             <wp:docPr id="40" name="그림 40"/>
@@ -10340,7 +10405,7 @@
         </w:rPr>
         <w:lastRenderedPageBreak/>
         <w:drawing>
-          <wp:inline distT="0" distB="0" distL="0" distR="0" wp14:anchorId="0665D6B9" wp14:editId="7EB966EE">
+          <wp:inline distT="0" distB="0" distL="0" distR="0" wp14:anchorId="04BFEDDA" wp14:editId="52147D11">
             <wp:extent cx="4365171" cy="1524859"/>
             <wp:effectExtent l="0" t="0" r="0" b="0"/>
             <wp:docPr id="41" name="그림 41"/>
@@ -10387,7 +10452,7 @@
           <w:noProof/>
         </w:rPr>
         <w:drawing>
-          <wp:inline distT="0" distB="0" distL="0" distR="0" wp14:anchorId="0403FC88" wp14:editId="5F754FAF">
+          <wp:inline distT="0" distB="0" distL="0" distR="0" wp14:anchorId="770EC9D7" wp14:editId="0D62470D">
             <wp:extent cx="4370614" cy="2806568"/>
             <wp:effectExtent l="0" t="0" r="0" b="0"/>
             <wp:docPr id="42" name="그림 42"/>
@@ -10429,111 +10494,109 @@
           <w:rFonts w:ascii="DX시인과나" w:eastAsia="DX시인과나"/>
         </w:rPr>
       </w:pPr>
-      <w:bookmarkStart w:id="0" w:name="_GoBack"/>
-      <w:bookmarkEnd w:id="0"/>
-    </w:p>
-    <w:p>
-      <w:pPr>
-        <w:rPr>
-          <w:rFonts w:ascii="DX시인과나" w:eastAsia="DX시인과나"/>
-        </w:rPr>
-      </w:pPr>
-    </w:p>
-    <w:p>
-      <w:pPr>
-        <w:rPr>
-          <w:rFonts w:ascii="DX시인과나" w:eastAsia="DX시인과나"/>
-        </w:rPr>
-      </w:pPr>
-    </w:p>
-    <w:p>
-      <w:pPr>
-        <w:rPr>
-          <w:rFonts w:ascii="DX시인과나" w:eastAsia="DX시인과나"/>
-        </w:rPr>
-      </w:pPr>
-    </w:p>
-    <w:p>
-      <w:pPr>
-        <w:rPr>
-          <w:rFonts w:ascii="DX시인과나" w:eastAsia="DX시인과나"/>
-        </w:rPr>
-      </w:pPr>
-    </w:p>
-    <w:p>
-      <w:pPr>
-        <w:rPr>
-          <w:rFonts w:ascii="DX시인과나" w:eastAsia="DX시인과나"/>
-        </w:rPr>
-      </w:pPr>
-    </w:p>
-    <w:p>
-      <w:pPr>
-        <w:rPr>
-          <w:rFonts w:ascii="DX시인과나" w:eastAsia="DX시인과나"/>
-        </w:rPr>
-      </w:pPr>
-    </w:p>
-    <w:p>
-      <w:pPr>
-        <w:rPr>
-          <w:rFonts w:ascii="DX시인과나" w:eastAsia="DX시인과나"/>
-        </w:rPr>
-      </w:pPr>
-    </w:p>
-    <w:p>
-      <w:pPr>
-        <w:rPr>
-          <w:rFonts w:ascii="DX시인과나" w:eastAsia="DX시인과나"/>
-        </w:rPr>
-      </w:pPr>
-    </w:p>
-    <w:p>
-      <w:pPr>
-        <w:rPr>
-          <w:rFonts w:ascii="DX시인과나" w:eastAsia="DX시인과나" w:hint="eastAsia"/>
-        </w:rPr>
-      </w:pPr>
-    </w:p>
-    <w:p>
-      <w:pPr>
-        <w:rPr>
-          <w:rFonts w:ascii="DX시인과나" w:eastAsia="DX시인과나"/>
-        </w:rPr>
-      </w:pPr>
-    </w:p>
-    <w:p>
-      <w:pPr>
-        <w:rPr>
-          <w:rFonts w:ascii="DX시인과나" w:eastAsia="DX시인과나"/>
-        </w:rPr>
-      </w:pPr>
-    </w:p>
-    <w:p>
-      <w:pPr>
-        <w:rPr>
-          <w:rFonts w:ascii="DX시인과나" w:eastAsia="DX시인과나"/>
-        </w:rPr>
-      </w:pPr>
-    </w:p>
-    <w:p>
-      <w:pPr>
-        <w:rPr>
-          <w:rFonts w:ascii="DX시인과나" w:eastAsia="DX시인과나"/>
-        </w:rPr>
-      </w:pPr>
-    </w:p>
-    <w:p>
-      <w:pPr>
-        <w:rPr>
-          <w:rFonts w:ascii="DX시인과나" w:eastAsia="DX시인과나" w:hint="eastAsia"/>
-        </w:rPr>
-      </w:pPr>
-    </w:p>
-    <w:p>
-      <w:pPr>
-        <w:rPr>
-          <w:rFonts w:ascii="DX시인과나" w:eastAsia="DX시인과나" w:hint="eastAsia"/>
+    </w:p>
+    <w:p>
+      <w:pPr>
+        <w:rPr>
+          <w:rFonts w:ascii="DX시인과나" w:eastAsia="DX시인과나"/>
+        </w:rPr>
+      </w:pPr>
+    </w:p>
+    <w:p>
+      <w:pPr>
+        <w:rPr>
+          <w:rFonts w:ascii="DX시인과나" w:eastAsia="DX시인과나"/>
+        </w:rPr>
+      </w:pPr>
+    </w:p>
+    <w:p>
+      <w:pPr>
+        <w:rPr>
+          <w:rFonts w:ascii="DX시인과나" w:eastAsia="DX시인과나"/>
+        </w:rPr>
+      </w:pPr>
+    </w:p>
+    <w:p>
+      <w:pPr>
+        <w:rPr>
+          <w:rFonts w:ascii="DX시인과나" w:eastAsia="DX시인과나"/>
+        </w:rPr>
+      </w:pPr>
+    </w:p>
+    <w:p>
+      <w:pPr>
+        <w:rPr>
+          <w:rFonts w:ascii="DX시인과나" w:eastAsia="DX시인과나"/>
+        </w:rPr>
+      </w:pPr>
+    </w:p>
+    <w:p>
+      <w:pPr>
+        <w:rPr>
+          <w:rFonts w:ascii="DX시인과나" w:eastAsia="DX시인과나"/>
+        </w:rPr>
+      </w:pPr>
+    </w:p>
+    <w:p>
+      <w:pPr>
+        <w:rPr>
+          <w:rFonts w:ascii="DX시인과나" w:eastAsia="DX시인과나"/>
+        </w:rPr>
+      </w:pPr>
+    </w:p>
+    <w:p>
+      <w:pPr>
+        <w:rPr>
+          <w:rFonts w:ascii="DX시인과나" w:eastAsia="DX시인과나"/>
+        </w:rPr>
+      </w:pPr>
+    </w:p>
+    <w:p>
+      <w:pPr>
+        <w:rPr>
+          <w:rFonts w:ascii="DX시인과나" w:eastAsia="DX시인과나"/>
+        </w:rPr>
+      </w:pPr>
+    </w:p>
+    <w:p>
+      <w:pPr>
+        <w:rPr>
+          <w:rFonts w:ascii="DX시인과나" w:eastAsia="DX시인과나"/>
+        </w:rPr>
+      </w:pPr>
+    </w:p>
+    <w:p>
+      <w:pPr>
+        <w:rPr>
+          <w:rFonts w:ascii="DX시인과나" w:eastAsia="DX시인과나"/>
+        </w:rPr>
+      </w:pPr>
+    </w:p>
+    <w:p>
+      <w:pPr>
+        <w:rPr>
+          <w:rFonts w:ascii="DX시인과나" w:eastAsia="DX시인과나"/>
+        </w:rPr>
+      </w:pPr>
+    </w:p>
+    <w:p>
+      <w:pPr>
+        <w:rPr>
+          <w:rFonts w:ascii="DX시인과나" w:eastAsia="DX시인과나"/>
+        </w:rPr>
+      </w:pPr>
+    </w:p>
+    <w:p>
+      <w:pPr>
+        <w:rPr>
+          <w:rFonts w:ascii="DX시인과나" w:eastAsia="DX시인과나"/>
+        </w:rPr>
+      </w:pPr>
+    </w:p>
+    <w:p>
+      <w:pPr>
+        <w:rPr>
+          <w:rFonts w:ascii="DX시인과나" w:eastAsia="DX시인과나"/>
         </w:rPr>
       </w:pPr>
     </w:p>
@@ -13687,6 +13750,7 @@
   <w:style w:type="character" w:default="1" w:styleId="a0">
     <w:name w:val="Default Paragraph Font"/>
     <w:uiPriority w:val="1"/>
+    <w:semiHidden/>
     <w:unhideWhenUsed/>
   </w:style>
   <w:style w:type="table" w:default="1" w:styleId="a1">

</xml_diff>

<commit_message>
modify final exam docs
</commit_message>
<xml_diff>
--- a/파일처리 기말 대비.docx
+++ b/파일처리 기말 대비.docx
@@ -157,32 +157,36 @@
         </w:rPr>
         <w:t xml:space="preserve"> </w:t>
       </w:r>
-      <w:proofErr w:type="spellStart"/>
       <w:r>
         <w:rPr>
           <w:rFonts w:ascii="DX시인과나" w:eastAsia="DX시인과나" w:hint="eastAsia"/>
         </w:rPr>
-        <w:t>비집중</w:t>
-      </w:r>
-      <w:proofErr w:type="spellEnd"/>
+        <w:t>비집중 인덱스</w:t>
+      </w:r>
+    </w:p>
+    <w:p>
+      <w:pPr>
+        <w:rPr>
+          <w:rFonts w:ascii="DX시인과나" w:eastAsia="DX시인과나"/>
+        </w:rPr>
+      </w:pPr>
       <w:r>
         <w:rPr>
           <w:rFonts w:ascii="DX시인과나" w:eastAsia="DX시인과나" w:hint="eastAsia"/>
         </w:rPr>
-        <w:t xml:space="preserve"> 인덱스</w:t>
-      </w:r>
-    </w:p>
-    <w:p>
-      <w:pPr>
-        <w:rPr>
-          <w:rFonts w:ascii="DX시인과나" w:eastAsia="DX시인과나"/>
-        </w:rPr>
-      </w:pPr>
+        <w:t>파일 조직에 따른 인덱스 분류:</w:t>
+      </w:r>
+      <w:r>
+        <w:rPr>
+          <w:rFonts w:ascii="DX시인과나" w:eastAsia="DX시인과나"/>
+        </w:rPr>
+        <w:t xml:space="preserve"> </w:t>
+      </w:r>
       <w:r>
         <w:rPr>
           <w:rFonts w:ascii="DX시인과나" w:eastAsia="DX시인과나" w:hint="eastAsia"/>
         </w:rPr>
-        <w:t>파일 조직에 따른 인덱스 분류:</w:t>
+        <w:t>밀집 인덱스(역 인덱스),</w:t>
       </w:r>
       <w:r>
         <w:rPr>
@@ -194,61 +198,39 @@
         <w:rPr>
           <w:rFonts w:ascii="DX시인과나" w:eastAsia="DX시인과나" w:hint="eastAsia"/>
         </w:rPr>
-        <w:t>밀집 인덱스(역 인덱스),</w:t>
-      </w:r>
-      <w:r>
-        <w:rPr>
-          <w:rFonts w:ascii="DX시인과나" w:eastAsia="DX시인과나"/>
-        </w:rPr>
-        <w:t xml:space="preserve"> </w:t>
-      </w:r>
+        <w:t>희소 인덱스(역 인덱스)</w:t>
+      </w:r>
+    </w:p>
+    <w:p>
+      <w:pPr>
+        <w:rPr>
+          <w:rFonts w:ascii="DX시인과나" w:eastAsia="DX시인과나"/>
+        </w:rPr>
+      </w:pPr>
+    </w:p>
+    <w:p>
+      <w:pPr>
+        <w:rPr>
+          <w:rFonts w:ascii="DX시인과나" w:eastAsia="DX시인과나"/>
+        </w:rPr>
+      </w:pPr>
       <w:r>
         <w:rPr>
           <w:rFonts w:ascii="DX시인과나" w:eastAsia="DX시인과나" w:hint="eastAsia"/>
         </w:rPr>
-        <w:t>희소 인덱스(역 인덱스)</w:t>
-      </w:r>
-    </w:p>
-    <w:p>
-      <w:pPr>
-        <w:rPr>
-          <w:rFonts w:ascii="DX시인과나" w:eastAsia="DX시인과나"/>
-        </w:rPr>
-      </w:pPr>
-    </w:p>
-    <w:p>
-      <w:pPr>
-        <w:rPr>
-          <w:rFonts w:ascii="DX시인과나" w:eastAsia="DX시인과나"/>
-        </w:rPr>
-      </w:pPr>
-      <w:proofErr w:type="spellStart"/>
+        <w:t>균형이원탐색트리</w:t>
+      </w:r>
+      <w:r>
+        <w:rPr>
+          <w:rFonts w:ascii="DX시인과나" w:eastAsia="DX시인과나"/>
+        </w:rPr>
+        <w:t xml:space="preserve">: </w:t>
+      </w:r>
       <w:r>
         <w:rPr>
           <w:rFonts w:ascii="DX시인과나" w:eastAsia="DX시인과나" w:hint="eastAsia"/>
         </w:rPr>
-        <w:t>균형이원탐색트리</w:t>
-      </w:r>
-      <w:proofErr w:type="spellEnd"/>
-      <w:r>
-        <w:rPr>
-          <w:rFonts w:ascii="DX시인과나" w:eastAsia="DX시인과나"/>
-        </w:rPr>
-        <w:t xml:space="preserve">: </w:t>
-      </w:r>
-      <w:proofErr w:type="spellStart"/>
-      <w:r>
-        <w:rPr>
-          <w:rFonts w:ascii="DX시인과나" w:eastAsia="DX시인과나" w:hint="eastAsia"/>
-        </w:rPr>
-        <w:t>이원탐색트리에서</w:t>
-      </w:r>
-      <w:proofErr w:type="spellEnd"/>
-      <w:r>
-        <w:rPr>
-          <w:rFonts w:ascii="DX시인과나" w:eastAsia="DX시인과나" w:hint="eastAsia"/>
-        </w:rPr>
-        <w:t xml:space="preserve"> 루트로부터 리프 노드(터미널 노드)까지의 경로 길이가 </w:t>
+        <w:t xml:space="preserve">이원탐색트리에서 루트로부터 리프 노드(터미널 노드)까지의 경로 길이가 </w:t>
       </w:r>
       <m:oMath>
         <m:d>
@@ -673,33 +655,173 @@
         <w:rPr>
           <w:rFonts w:ascii="DX시인과나" w:eastAsia="DX시인과나" w:hint="eastAsia"/>
         </w:rPr>
-        <w:t xml:space="preserve">트리의 일부만 </w:t>
-      </w:r>
-      <w:proofErr w:type="spellStart"/>
+        <w:t>트리의 일부만 재균형시키면서 트리 전체가 균형을 계속 유지할 수 있도록 트리 형태를 제어</w:t>
+      </w:r>
+    </w:p>
+    <w:p>
+      <w:pPr>
+        <w:rPr>
+          <w:rFonts w:ascii="DX시인과나" w:eastAsia="DX시인과나"/>
+        </w:rPr>
+      </w:pPr>
       <w:r>
         <w:rPr>
           <w:rFonts w:ascii="DX시인과나" w:eastAsia="DX시인과나" w:hint="eastAsia"/>
         </w:rPr>
-        <w:t>재균형시키면서</w:t>
-      </w:r>
-      <w:proofErr w:type="spellEnd"/>
+        <w:t>A</w:t>
+      </w:r>
+      <w:r>
+        <w:rPr>
+          <w:rFonts w:ascii="DX시인과나" w:eastAsia="DX시인과나"/>
+        </w:rPr>
+        <w:t xml:space="preserve">VL </w:t>
+      </w:r>
       <w:r>
         <w:rPr>
           <w:rFonts w:ascii="DX시인과나" w:eastAsia="DX시인과나" w:hint="eastAsia"/>
         </w:rPr>
-        <w:t xml:space="preserve"> 트리 전체가 균형을 계속 유지할 수 있도록 트리 형태를 제어</w:t>
-      </w:r>
-    </w:p>
-    <w:p>
-      <w:pPr>
-        <w:rPr>
-          <w:rFonts w:ascii="DX시인과나" w:eastAsia="DX시인과나"/>
-        </w:rPr>
-      </w:pPr>
+        <w:t xml:space="preserve">트리 </w:t>
+      </w:r>
+      <w:r>
+        <w:rPr>
+          <w:rFonts w:ascii="DX시인과나" w:eastAsia="DX시인과나"/>
+        </w:rPr>
+        <w:t>T</w:t>
+      </w:r>
       <w:r>
         <w:rPr>
           <w:rFonts w:ascii="DX시인과나" w:eastAsia="DX시인과나" w:hint="eastAsia"/>
         </w:rPr>
+        <w:t>의 정의</w:t>
+      </w:r>
+    </w:p>
+    <w:p>
+      <w:pPr>
+        <w:rPr>
+          <w:rFonts w:ascii="DX시인과나" w:eastAsia="DX시인과나"/>
+        </w:rPr>
+      </w:pPr>
+      <w:r>
+        <w:rPr>
+          <w:rFonts w:ascii="DX시인과나" w:eastAsia="DX시인과나"/>
+        </w:rPr>
+        <w:tab/>
+      </w:r>
+      <w:r>
+        <w:rPr>
+          <w:rFonts w:ascii="DX시인과나" w:eastAsia="DX시인과나" w:hint="eastAsia"/>
+        </w:rPr>
+        <w:t>공백이 아닌 이진 트리</w:t>
+      </w:r>
+    </w:p>
+    <w:p>
+      <w:pPr>
+        <w:rPr>
+          <w:rFonts w:ascii="DX시인과나" w:eastAsia="DX시인과나"/>
+        </w:rPr>
+      </w:pPr>
+      <w:r>
+        <w:rPr>
+          <w:rFonts w:ascii="DX시인과나" w:eastAsia="DX시인과나"/>
+        </w:rPr>
+        <w:tab/>
+      </w:r>
+      <w:r>
+        <w:rPr>
+          <w:rFonts w:ascii="DX시인과나" w:eastAsia="DX시인과나" w:hint="eastAsia"/>
+        </w:rPr>
+        <w:t xml:space="preserve">모든 노드의 오른쪽 서브트리 </w:t>
+      </w:r>
+      <w:r>
+        <w:rPr>
+          <w:rFonts w:ascii="DX시인과나" w:eastAsia="DX시인과나"/>
+        </w:rPr>
+        <w:t>Right(T)</w:t>
+      </w:r>
+      <w:r>
+        <w:rPr>
+          <w:rFonts w:ascii="DX시인과나" w:eastAsia="DX시인과나" w:hint="eastAsia"/>
+        </w:rPr>
+        <w:t xml:space="preserve">와 왼쪽 서브트리 </w:t>
+      </w:r>
+      <w:r>
+        <w:rPr>
+          <w:rFonts w:ascii="DX시인과나" w:eastAsia="DX시인과나"/>
+        </w:rPr>
+        <w:t>Left(</w:t>
+      </w:r>
+      <w:r>
+        <w:rPr>
+          <w:rFonts w:ascii="DX시인과나" w:eastAsia="DX시인과나" w:hint="eastAsia"/>
+        </w:rPr>
+        <w:t>T</w:t>
+      </w:r>
+      <w:r>
+        <w:rPr>
+          <w:rFonts w:ascii="DX시인과나" w:eastAsia="DX시인과나"/>
+        </w:rPr>
+        <w:t>)</w:t>
+      </w:r>
+      <w:r>
+        <w:rPr>
+          <w:rFonts w:ascii="DX시인과나" w:eastAsia="DX시인과나" w:hint="eastAsia"/>
+        </w:rPr>
+        <w:t xml:space="preserve">의 높이 차이가 </w:t>
+      </w:r>
+      <w:r>
+        <w:rPr>
+          <w:rFonts w:ascii="DX시인과나" w:eastAsia="DX시인과나"/>
+        </w:rPr>
+        <w:t>1</w:t>
+      </w:r>
+      <w:r>
+        <w:rPr>
+          <w:rFonts w:ascii="DX시인과나" w:eastAsia="DX시인과나" w:hint="eastAsia"/>
+        </w:rPr>
+        <w:t xml:space="preserve">이거나 </w:t>
+      </w:r>
+      <w:r>
+        <w:rPr>
+          <w:rFonts w:ascii="DX시인과나" w:eastAsia="DX시인과나"/>
+        </w:rPr>
+        <w:t>0</w:t>
+      </w:r>
+    </w:p>
+    <w:p>
+      <w:pPr>
+        <w:rPr>
+          <w:rFonts w:ascii="DX시인과나" w:eastAsia="DX시인과나"/>
+        </w:rPr>
+      </w:pPr>
+      <w:r>
+        <w:rPr>
+          <w:rFonts w:ascii="DX시인과나" w:eastAsia="DX시인과나"/>
+        </w:rPr>
+        <w:tab/>
+      </w:r>
+      <w:r>
+        <w:rPr>
+          <w:rFonts w:ascii="DX시인과나" w:eastAsia="DX시인과나" w:hint="eastAsia"/>
+        </w:rPr>
+        <w:t xml:space="preserve">공백 서브트리의 높이는 </w:t>
+      </w:r>
+      <w:r>
+        <w:rPr>
+          <w:rFonts w:ascii="DX시인과나" w:eastAsia="DX시인과나"/>
+        </w:rPr>
+        <w:t>-1</w:t>
+      </w:r>
+    </w:p>
+    <w:p>
+      <w:pPr>
+        <w:rPr>
+          <w:rFonts w:ascii="DX시인과나" w:eastAsia="DX시인과나"/>
+        </w:rPr>
+      </w:pPr>
+      <w:r>
+        <w:rPr>
+          <w:rFonts w:ascii="DX시인과나" w:eastAsia="DX시인과나" w:hint="eastAsia"/>
+        </w:rPr>
         <w:t>A</w:t>
       </w:r>
       <w:r>
@@ -712,292 +834,68 @@
         <w:rPr>
           <w:rFonts w:ascii="DX시인과나" w:eastAsia="DX시인과나" w:hint="eastAsia"/>
         </w:rPr>
-        <w:t xml:space="preserve">트리 </w:t>
-      </w:r>
-      <w:r>
-        <w:rPr>
-          <w:rFonts w:ascii="DX시인과나" w:eastAsia="DX시인과나"/>
+        <w:t>트리의 균형 인수(</w:t>
+      </w:r>
+      <w:r>
+        <w:rPr>
+          <w:rFonts w:ascii="DX시인과나" w:eastAsia="DX시인과나"/>
+        </w:rPr>
+        <w:t xml:space="preserve">balance factor, </w:t>
+      </w:r>
+      <w:r>
+        <w:rPr>
+          <w:rFonts w:ascii="DX시인과나" w:eastAsia="DX시인과나" w:hint="eastAsia"/>
+        </w:rPr>
+        <w:t>B</w:t>
+      </w:r>
+      <w:r>
+        <w:rPr>
+          <w:rFonts w:ascii="DX시인과나" w:eastAsia="DX시인과나"/>
+        </w:rPr>
+        <w:t>F)</w:t>
+      </w:r>
+    </w:p>
+    <w:p>
+      <w:pPr>
+        <w:rPr>
+          <w:rFonts w:ascii="DX시인과나" w:eastAsia="DX시인과나"/>
+        </w:rPr>
+      </w:pPr>
+      <w:r>
+        <w:rPr>
+          <w:rFonts w:ascii="DX시인과나" w:eastAsia="DX시인과나"/>
+        </w:rPr>
+        <w:tab/>
+      </w:r>
+      <w:r>
+        <w:rPr>
+          <w:rFonts w:ascii="DX시인과나" w:eastAsia="DX시인과나" w:hint="eastAsia"/>
+        </w:rPr>
+        <w:t xml:space="preserve">왼쪽 서브트리의 높이 </w:t>
+      </w:r>
+      <w:r>
+        <w:rPr>
+          <w:rFonts w:ascii="DX시인과나" w:eastAsia="DX시인과나"/>
+        </w:rPr>
+        <w:t>h(Left(</w:t>
+      </w:r>
+      <w:r>
+        <w:rPr>
+          <w:rFonts w:ascii="DX시인과나" w:eastAsia="DX시인과나" w:hint="eastAsia"/>
         </w:rPr>
         <w:t>T</w:t>
       </w:r>
       <w:r>
         <w:rPr>
+          <w:rFonts w:ascii="DX시인과나" w:eastAsia="DX시인과나"/>
+        </w:rPr>
+        <w:t>))</w:t>
+      </w:r>
+      <w:r>
+        <w:rPr>
           <w:rFonts w:ascii="DX시인과나" w:eastAsia="DX시인과나" w:hint="eastAsia"/>
         </w:rPr>
-        <w:t>의 정의</w:t>
-      </w:r>
-    </w:p>
-    <w:p>
-      <w:pPr>
-        <w:rPr>
-          <w:rFonts w:ascii="DX시인과나" w:eastAsia="DX시인과나"/>
-        </w:rPr>
-      </w:pPr>
-      <w:r>
-        <w:rPr>
-          <w:rFonts w:ascii="DX시인과나" w:eastAsia="DX시인과나"/>
-        </w:rPr>
-        <w:tab/>
-      </w:r>
-      <w:r>
-        <w:rPr>
-          <w:rFonts w:ascii="DX시인과나" w:eastAsia="DX시인과나" w:hint="eastAsia"/>
-        </w:rPr>
-        <w:t>공백이 아닌 이진 트리</w:t>
-      </w:r>
-    </w:p>
-    <w:p>
-      <w:pPr>
-        <w:rPr>
-          <w:rFonts w:ascii="DX시인과나" w:eastAsia="DX시인과나"/>
-        </w:rPr>
-      </w:pPr>
-      <w:r>
-        <w:rPr>
-          <w:rFonts w:ascii="DX시인과나" w:eastAsia="DX시인과나"/>
-        </w:rPr>
-        <w:tab/>
-      </w:r>
-      <w:r>
-        <w:rPr>
-          <w:rFonts w:ascii="DX시인과나" w:eastAsia="DX시인과나" w:hint="eastAsia"/>
-        </w:rPr>
-        <w:t xml:space="preserve">모든 노드의 오른쪽 </w:t>
-      </w:r>
-      <w:proofErr w:type="spellStart"/>
-      <w:r>
-        <w:rPr>
-          <w:rFonts w:ascii="DX시인과나" w:eastAsia="DX시인과나" w:hint="eastAsia"/>
-        </w:rPr>
-        <w:t>서브트리</w:t>
-      </w:r>
-      <w:proofErr w:type="spellEnd"/>
-      <w:r>
-        <w:rPr>
-          <w:rFonts w:ascii="DX시인과나" w:eastAsia="DX시인과나" w:hint="eastAsia"/>
-        </w:rPr>
-        <w:t xml:space="preserve"> </w:t>
-      </w:r>
-      <w:r>
-        <w:rPr>
-          <w:rFonts w:ascii="DX시인과나" w:eastAsia="DX시인과나"/>
-        </w:rPr>
-        <w:t>Right(T)</w:t>
-      </w:r>
-      <w:r>
-        <w:rPr>
-          <w:rFonts w:ascii="DX시인과나" w:eastAsia="DX시인과나" w:hint="eastAsia"/>
-        </w:rPr>
-        <w:t xml:space="preserve">와 왼쪽 </w:t>
-      </w:r>
-      <w:proofErr w:type="spellStart"/>
-      <w:r>
-        <w:rPr>
-          <w:rFonts w:ascii="DX시인과나" w:eastAsia="DX시인과나" w:hint="eastAsia"/>
-        </w:rPr>
-        <w:t>서브트리</w:t>
-      </w:r>
-      <w:proofErr w:type="spellEnd"/>
-      <w:r>
-        <w:rPr>
-          <w:rFonts w:ascii="DX시인과나" w:eastAsia="DX시인과나" w:hint="eastAsia"/>
-        </w:rPr>
-        <w:t xml:space="preserve"> </w:t>
-      </w:r>
-      <w:r>
-        <w:rPr>
-          <w:rFonts w:ascii="DX시인과나" w:eastAsia="DX시인과나"/>
-        </w:rPr>
-        <w:t>Left(</w:t>
-      </w:r>
-      <w:r>
-        <w:rPr>
-          <w:rFonts w:ascii="DX시인과나" w:eastAsia="DX시인과나" w:hint="eastAsia"/>
-        </w:rPr>
-        <w:t>T</w:t>
-      </w:r>
-      <w:r>
-        <w:rPr>
-          <w:rFonts w:ascii="DX시인과나" w:eastAsia="DX시인과나"/>
-        </w:rPr>
-        <w:t>)</w:t>
-      </w:r>
-      <w:r>
-        <w:rPr>
-          <w:rFonts w:ascii="DX시인과나" w:eastAsia="DX시인과나" w:hint="eastAsia"/>
-        </w:rPr>
-        <w:t xml:space="preserve">의 높이 차이가 </w:t>
-      </w:r>
-      <w:r>
-        <w:rPr>
-          <w:rFonts w:ascii="DX시인과나" w:eastAsia="DX시인과나"/>
-        </w:rPr>
-        <w:t>1</w:t>
-      </w:r>
-      <w:r>
-        <w:rPr>
-          <w:rFonts w:ascii="DX시인과나" w:eastAsia="DX시인과나" w:hint="eastAsia"/>
-        </w:rPr>
-        <w:t xml:space="preserve">이거나 </w:t>
-      </w:r>
-      <w:r>
-        <w:rPr>
-          <w:rFonts w:ascii="DX시인과나" w:eastAsia="DX시인과나"/>
-        </w:rPr>
-        <w:t>0</w:t>
-      </w:r>
-    </w:p>
-    <w:p>
-      <w:pPr>
-        <w:rPr>
-          <w:rFonts w:ascii="DX시인과나" w:eastAsia="DX시인과나"/>
-        </w:rPr>
-      </w:pPr>
-      <w:r>
-        <w:rPr>
-          <w:rFonts w:ascii="DX시인과나" w:eastAsia="DX시인과나"/>
-        </w:rPr>
-        <w:tab/>
-      </w:r>
-      <w:r>
-        <w:rPr>
-          <w:rFonts w:ascii="DX시인과나" w:eastAsia="DX시인과나" w:hint="eastAsia"/>
-        </w:rPr>
-        <w:t xml:space="preserve">공백 </w:t>
-      </w:r>
-      <w:proofErr w:type="spellStart"/>
-      <w:r>
-        <w:rPr>
-          <w:rFonts w:ascii="DX시인과나" w:eastAsia="DX시인과나" w:hint="eastAsia"/>
-        </w:rPr>
-        <w:t>서브트리의</w:t>
-      </w:r>
-      <w:proofErr w:type="spellEnd"/>
-      <w:r>
-        <w:rPr>
-          <w:rFonts w:ascii="DX시인과나" w:eastAsia="DX시인과나" w:hint="eastAsia"/>
-        </w:rPr>
-        <w:t xml:space="preserve"> 높이는 </w:t>
-      </w:r>
-      <w:r>
-        <w:rPr>
-          <w:rFonts w:ascii="DX시인과나" w:eastAsia="DX시인과나"/>
-        </w:rPr>
-        <w:t>-1</w:t>
-      </w:r>
-    </w:p>
-    <w:p>
-      <w:pPr>
-        <w:rPr>
-          <w:rFonts w:ascii="DX시인과나" w:eastAsia="DX시인과나"/>
-        </w:rPr>
-      </w:pPr>
-      <w:r>
-        <w:rPr>
-          <w:rFonts w:ascii="DX시인과나" w:eastAsia="DX시인과나" w:hint="eastAsia"/>
-        </w:rPr>
-        <w:t>A</w:t>
-      </w:r>
-      <w:r>
-        <w:rPr>
-          <w:rFonts w:ascii="DX시인과나" w:eastAsia="DX시인과나"/>
-        </w:rPr>
-        <w:t xml:space="preserve">VL </w:t>
-      </w:r>
-      <w:r>
-        <w:rPr>
-          <w:rFonts w:ascii="DX시인과나" w:eastAsia="DX시인과나" w:hint="eastAsia"/>
-        </w:rPr>
-        <w:t>트리의 균형 인수(</w:t>
-      </w:r>
-      <w:r>
-        <w:rPr>
-          <w:rFonts w:ascii="DX시인과나" w:eastAsia="DX시인과나"/>
-        </w:rPr>
-        <w:t xml:space="preserve">balance factor, </w:t>
-      </w:r>
-      <w:r>
-        <w:rPr>
-          <w:rFonts w:ascii="DX시인과나" w:eastAsia="DX시인과나" w:hint="eastAsia"/>
-        </w:rPr>
-        <w:t>B</w:t>
-      </w:r>
-      <w:r>
-        <w:rPr>
-          <w:rFonts w:ascii="DX시인과나" w:eastAsia="DX시인과나"/>
-        </w:rPr>
-        <w:t>F)</w:t>
-      </w:r>
-    </w:p>
-    <w:p>
-      <w:pPr>
-        <w:rPr>
-          <w:rFonts w:ascii="DX시인과나" w:eastAsia="DX시인과나"/>
-        </w:rPr>
-      </w:pPr>
-      <w:r>
-        <w:rPr>
-          <w:rFonts w:ascii="DX시인과나" w:eastAsia="DX시인과나"/>
-        </w:rPr>
-        <w:tab/>
-      </w:r>
-      <w:r>
-        <w:rPr>
-          <w:rFonts w:ascii="DX시인과나" w:eastAsia="DX시인과나" w:hint="eastAsia"/>
-        </w:rPr>
-        <w:t xml:space="preserve">왼쪽 </w:t>
-      </w:r>
-      <w:proofErr w:type="spellStart"/>
-      <w:r>
-        <w:rPr>
-          <w:rFonts w:ascii="DX시인과나" w:eastAsia="DX시인과나" w:hint="eastAsia"/>
-        </w:rPr>
-        <w:t>서브트리의</w:t>
-      </w:r>
-      <w:proofErr w:type="spellEnd"/>
-      <w:r>
-        <w:rPr>
-          <w:rFonts w:ascii="DX시인과나" w:eastAsia="DX시인과나" w:hint="eastAsia"/>
-        </w:rPr>
-        <w:t xml:space="preserve"> 높이 </w:t>
-      </w:r>
-      <w:r>
-        <w:rPr>
-          <w:rFonts w:ascii="DX시인과나" w:eastAsia="DX시인과나"/>
-        </w:rPr>
-        <w:t>h(Left(</w:t>
-      </w:r>
-      <w:r>
-        <w:rPr>
-          <w:rFonts w:ascii="DX시인과나" w:eastAsia="DX시인과나" w:hint="eastAsia"/>
-        </w:rPr>
-        <w:t>T</w:t>
-      </w:r>
-      <w:r>
-        <w:rPr>
-          <w:rFonts w:ascii="DX시인과나" w:eastAsia="DX시인과나"/>
-        </w:rPr>
-        <w:t>))</w:t>
-      </w:r>
-      <w:r>
-        <w:rPr>
-          <w:rFonts w:ascii="DX시인과나" w:eastAsia="DX시인과나" w:hint="eastAsia"/>
-        </w:rPr>
-        <w:t xml:space="preserve">에서 오른쪽 </w:t>
-      </w:r>
-      <w:proofErr w:type="spellStart"/>
-      <w:r>
-        <w:rPr>
-          <w:rFonts w:ascii="DX시인과나" w:eastAsia="DX시인과나" w:hint="eastAsia"/>
-        </w:rPr>
-        <w:t>서브트리의</w:t>
-      </w:r>
-      <w:proofErr w:type="spellEnd"/>
-      <w:r>
-        <w:rPr>
-          <w:rFonts w:ascii="DX시인과나" w:eastAsia="DX시인과나" w:hint="eastAsia"/>
-        </w:rPr>
-        <w:t xml:space="preserve"> 높이 </w:t>
+        <w:t xml:space="preserve">에서 오른쪽 서브트리의 높이 </w:t>
       </w:r>
       <w:r>
         <w:rPr>
@@ -1593,21 +1491,7 @@
         <w:rPr>
           <w:rFonts w:ascii="DX시인과나" w:eastAsia="DX시인과나" w:hint="eastAsia"/>
         </w:rPr>
-        <w:t xml:space="preserve">의 왼쪽 </w:t>
-      </w:r>
-      <w:proofErr w:type="spellStart"/>
-      <w:r>
-        <w:rPr>
-          <w:rFonts w:ascii="DX시인과나" w:eastAsia="DX시인과나" w:hint="eastAsia"/>
-        </w:rPr>
-        <w:t>서브트리</w:t>
-      </w:r>
-      <w:proofErr w:type="spellEnd"/>
-      <w:r>
-        <w:rPr>
-          <w:rFonts w:ascii="DX시인과나" w:eastAsia="DX시인과나" w:hint="eastAsia"/>
-        </w:rPr>
-        <w:t>(</w:t>
+        <w:t>의 왼쪽 서브트리(</w:t>
       </w:r>
       <w:r>
         <w:rPr>
@@ -1674,16 +1558,8 @@
         <w:rPr>
           <w:rFonts w:ascii="DX시인과나" w:eastAsia="DX시인과나" w:hint="eastAsia"/>
         </w:rPr>
-        <w:t xml:space="preserve">의 오른쪽 </w:t>
-      </w:r>
-      <w:proofErr w:type="spellStart"/>
-      <w:r>
-        <w:rPr>
-          <w:rFonts w:ascii="DX시인과나" w:eastAsia="DX시인과나" w:hint="eastAsia"/>
-        </w:rPr>
-        <w:t>서브트리</w:t>
-      </w:r>
-      <w:proofErr w:type="spellEnd"/>
+        <w:t>의 오른쪽 서브트리</w:t>
+      </w:r>
       <w:r>
         <w:rPr>
           <w:rFonts w:ascii="DX시인과나" w:eastAsia="DX시인과나"/>
@@ -1749,16 +1625,8 @@
         <w:rPr>
           <w:rFonts w:ascii="DX시인과나" w:eastAsia="DX시인과나" w:hint="eastAsia"/>
         </w:rPr>
-        <w:t xml:space="preserve">의 오른쪽 </w:t>
-      </w:r>
-      <w:proofErr w:type="spellStart"/>
-      <w:r>
-        <w:rPr>
-          <w:rFonts w:ascii="DX시인과나" w:eastAsia="DX시인과나" w:hint="eastAsia"/>
-        </w:rPr>
-        <w:t>서브트리</w:t>
-      </w:r>
-      <w:proofErr w:type="spellEnd"/>
+        <w:t>의 오른쪽 서브트리</w:t>
+      </w:r>
       <w:r>
         <w:rPr>
           <w:rFonts w:ascii="DX시인과나" w:eastAsia="DX시인과나"/>
@@ -1824,21 +1692,7 @@
         <w:rPr>
           <w:rFonts w:ascii="DX시인과나" w:eastAsia="DX시인과나" w:hint="eastAsia"/>
         </w:rPr>
-        <w:t xml:space="preserve">의 왼쪽 </w:t>
-      </w:r>
-      <w:proofErr w:type="spellStart"/>
-      <w:r>
-        <w:rPr>
-          <w:rFonts w:ascii="DX시인과나" w:eastAsia="DX시인과나" w:hint="eastAsia"/>
-        </w:rPr>
-        <w:t>서브트리</w:t>
-      </w:r>
-      <w:proofErr w:type="spellEnd"/>
-      <w:r>
-        <w:rPr>
-          <w:rFonts w:ascii="DX시인과나" w:eastAsia="DX시인과나" w:hint="eastAsia"/>
-        </w:rPr>
-        <w:t>(</w:t>
+        <w:t>의 왼쪽 서브트리(</w:t>
       </w:r>
       <w:r>
         <w:rPr>
@@ -1955,6 +1809,12 @@
           <w:rFonts w:ascii="DX시인과나" w:eastAsia="DX시인과나"/>
         </w:rPr>
       </w:pPr>
+      <w:r>
+        <w:rPr>
+          <w:rFonts w:ascii="DX시인과나" w:eastAsia="DX시인과나" w:hint="eastAsia"/>
+        </w:rPr>
+        <w:t xml:space="preserve">루트가 </w:t>
+      </w:r>
       <w:r>
         <w:rPr>
           <w:rFonts w:ascii="DX시인과나" w:eastAsia="DX시인과나" w:hint="eastAsia"/>
@@ -3361,7 +3221,6 @@
                               <w:ind w:leftChars="0"/>
                               <w:jc w:val="left"/>
                               <w:rPr>
-                                <w:color w:val="FF0000"/>
                                 <w:kern w:val="0"/>
                                 <w:sz w:val="16"/>
                                 <w:szCs w:val="16"/>
@@ -3372,7 +3231,6 @@
                                 <w:rFonts w:hint="eastAsia"/>
                                 <w:b/>
                                 <w:bCs/>
-                                <w:color w:val="FF0000"/>
                                 <w:kern w:val="24"/>
                                 <w:sz w:val="16"/>
                                 <w:szCs w:val="16"/>
@@ -3384,7 +3242,6 @@
                                 <w:rFonts w:hAnsi="맑은 고딕" w:hint="eastAsia"/>
                                 <w:b/>
                                 <w:bCs/>
-                                <w:color w:val="FF0000"/>
                                 <w:kern w:val="24"/>
                                 <w:sz w:val="16"/>
                                 <w:szCs w:val="16"/>
@@ -3396,7 +3253,6 @@
                                 <w:rFonts w:hint="eastAsia"/>
                                 <w:b/>
                                 <w:bCs/>
-                                <w:color w:val="FF0000"/>
                                 <w:kern w:val="24"/>
                                 <w:sz w:val="16"/>
                                 <w:szCs w:val="16"/>
@@ -3408,7 +3264,6 @@
                                 <w:rFonts w:hint="eastAsia"/>
                                 <w:b/>
                                 <w:bCs/>
-                                <w:color w:val="FF0000"/>
                                 <w:kern w:val="24"/>
                                 <w:position w:val="10"/>
                                 <w:sz w:val="16"/>
@@ -3422,7 +3277,6 @@
                                 <w:rFonts w:hint="eastAsia"/>
                                 <w:b/>
                                 <w:bCs/>
-                                <w:color w:val="FF0000"/>
                                 <w:kern w:val="24"/>
                                 <w:sz w:val="16"/>
                                 <w:szCs w:val="16"/>
@@ -3434,7 +3288,6 @@
                                 <w:rFonts w:hAnsi="맑은 고딕" w:hint="eastAsia"/>
                                 <w:b/>
                                 <w:bCs/>
-                                <w:color w:val="FF0000"/>
                                 <w:kern w:val="24"/>
                                 <w:sz w:val="16"/>
                                 <w:szCs w:val="16"/>
@@ -3446,7 +3299,6 @@
                                 <w:rFonts w:hint="eastAsia"/>
                                 <w:b/>
                                 <w:bCs/>
-                                <w:color w:val="FF0000"/>
                                 <w:kern w:val="24"/>
                                 <w:sz w:val="16"/>
                                 <w:szCs w:val="16"/>
@@ -3458,7 +3310,6 @@
                                 <w:rFonts w:hAnsi="맑은 고딕" w:hint="eastAsia"/>
                                 <w:b/>
                                 <w:bCs/>
-                                <w:color w:val="FF0000"/>
                                 <w:kern w:val="24"/>
                                 <w:sz w:val="16"/>
                                 <w:szCs w:val="16"/>
@@ -4312,7 +4163,6 @@
                         <w:ind w:leftChars="0"/>
                         <w:jc w:val="left"/>
                         <w:rPr>
-                          <w:color w:val="FF0000"/>
                           <w:kern w:val="0"/>
                           <w:sz w:val="16"/>
                           <w:szCs w:val="16"/>
@@ -4323,7 +4173,6 @@
                           <w:rFonts w:hint="eastAsia"/>
                           <w:b/>
                           <w:bCs/>
-                          <w:color w:val="FF0000"/>
                           <w:kern w:val="24"/>
                           <w:sz w:val="16"/>
                           <w:szCs w:val="16"/>
@@ -4335,7 +4184,6 @@
                           <w:rFonts w:hAnsi="맑은 고딕" w:hint="eastAsia"/>
                           <w:b/>
                           <w:bCs/>
-                          <w:color w:val="FF0000"/>
                           <w:kern w:val="24"/>
                           <w:sz w:val="16"/>
                           <w:szCs w:val="16"/>
@@ -4347,7 +4195,6 @@
                           <w:rFonts w:hint="eastAsia"/>
                           <w:b/>
                           <w:bCs/>
-                          <w:color w:val="FF0000"/>
                           <w:kern w:val="24"/>
                           <w:sz w:val="16"/>
                           <w:szCs w:val="16"/>
@@ -4359,7 +4206,6 @@
                           <w:rFonts w:hint="eastAsia"/>
                           <w:b/>
                           <w:bCs/>
-                          <w:color w:val="FF0000"/>
                           <w:kern w:val="24"/>
                           <w:position w:val="10"/>
                           <w:sz w:val="16"/>
@@ -4373,7 +4219,6 @@
                           <w:rFonts w:hint="eastAsia"/>
                           <w:b/>
                           <w:bCs/>
-                          <w:color w:val="FF0000"/>
                           <w:kern w:val="24"/>
                           <w:sz w:val="16"/>
                           <w:szCs w:val="16"/>
@@ -4385,7 +4230,6 @@
                           <w:rFonts w:hAnsi="맑은 고딕" w:hint="eastAsia"/>
                           <w:b/>
                           <w:bCs/>
-                          <w:color w:val="FF0000"/>
                           <w:kern w:val="24"/>
                           <w:sz w:val="16"/>
                           <w:szCs w:val="16"/>
@@ -4397,7 +4241,6 @@
                           <w:rFonts w:hint="eastAsia"/>
                           <w:b/>
                           <w:bCs/>
-                          <w:color w:val="FF0000"/>
                           <w:kern w:val="24"/>
                           <w:sz w:val="16"/>
                           <w:szCs w:val="16"/>
@@ -4409,7 +4252,6 @@
                           <w:rFonts w:hAnsi="맑은 고딕" w:hint="eastAsia"/>
                           <w:b/>
                           <w:bCs/>
-                          <w:color w:val="FF0000"/>
                           <w:kern w:val="24"/>
                           <w:sz w:val="16"/>
                           <w:szCs w:val="16"/>
@@ -5255,8 +5097,6 @@
           <w:rFonts w:ascii="DX시인과나" w:eastAsia="DX시인과나"/>
         </w:rPr>
       </w:pPr>
-      <w:bookmarkStart w:id="0" w:name="_GoBack"/>
-      <w:bookmarkEnd w:id="0"/>
     </w:p>
     <w:p>
       <w:pPr>
@@ -5349,33 +5189,7 @@
                                 <w:sz w:val="16"/>
                                 <w:szCs w:val="16"/>
                               </w:rPr>
-                              <w:t xml:space="preserve">삽입으로 인한 노드 분할의 빈도를 축소함.  노드가 </w:t>
-                            </w:r>
-                            <w:proofErr w:type="spellStart"/>
-                            <w:r>
-                              <w:rPr>
-                                <w:rFonts w:hAnsi="맑은 고딕" w:hint="eastAsia"/>
-                                <w:b/>
-                                <w:bCs/>
-                                <w:color w:val="000000" w:themeColor="text1"/>
-                                <w:kern w:val="24"/>
-                                <w:sz w:val="16"/>
-                                <w:szCs w:val="16"/>
-                              </w:rPr>
-                              <w:t>오버플로</w:t>
-                            </w:r>
-                            <w:proofErr w:type="spellEnd"/>
-                            <w:r>
-                              <w:rPr>
-                                <w:rFonts w:hAnsi="맑은 고딕" w:hint="eastAsia"/>
-                                <w:b/>
-                                <w:bCs/>
-                                <w:color w:val="000000" w:themeColor="text1"/>
-                                <w:kern w:val="24"/>
-                                <w:sz w:val="16"/>
-                                <w:szCs w:val="16"/>
-                              </w:rPr>
-                              <w:t xml:space="preserve"> 되면 즉시 분할하는 대신</w:t>
+                              <w:t>삽입으로 인한 노드 분할의 빈도를 축소함.  노드가 오버플로 되면 즉시 분할하는 대신</w:t>
                             </w:r>
                           </w:p>
                           <w:p>
@@ -5396,7 +5210,6 @@
                                 <w:szCs w:val="16"/>
                               </w:rPr>
                             </w:pPr>
-                            <w:proofErr w:type="spellStart"/>
                             <w:r>
                               <w:rPr>
                                 <w:rFonts w:hAnsi="맑은 고딕" w:hint="eastAsia"/>
@@ -5407,20 +5220,7 @@
                                 <w:sz w:val="16"/>
                                 <w:szCs w:val="16"/>
                               </w:rPr>
-                              <w:t>오버플로가</w:t>
-                            </w:r>
-                            <w:proofErr w:type="spellEnd"/>
-                            <w:r>
-                              <w:rPr>
-                                <w:rFonts w:hAnsi="맑은 고딕" w:hint="eastAsia"/>
-                                <w:b/>
-                                <w:bCs/>
-                                <w:color w:val="000000" w:themeColor="text1"/>
-                                <w:kern w:val="24"/>
-                                <w:sz w:val="16"/>
-                                <w:szCs w:val="16"/>
-                              </w:rPr>
-                              <w:t xml:space="preserve"> 된 키 값과 포인터를 바로 인접한 형제 노드의 여유공간을 이용해 재분배</w:t>
+                              <w:t>오버플로가 된 키 값과 포인터를 바로 인접한 형제 노드의 여유공간을 이용해 재분배</w:t>
                             </w:r>
                           </w:p>
                           <w:p>
@@ -5503,20 +5303,7 @@
                                 <w:sz w:val="16"/>
                                 <w:szCs w:val="16"/>
                               </w:rPr>
-                              <w:t xml:space="preserve">각 내부 노드는 </w:t>
-                            </w:r>
-                            <w:proofErr w:type="gramStart"/>
-                            <w:r>
-                              <w:rPr>
-                                <w:rFonts w:hAnsi="맑은 고딕" w:hint="eastAsia"/>
-                                <w:b/>
-                                <w:bCs/>
-                                <w:color w:val="000000" w:themeColor="text1"/>
-                                <w:kern w:val="24"/>
-                                <w:sz w:val="16"/>
-                                <w:szCs w:val="16"/>
-                              </w:rPr>
-                              <w:t xml:space="preserve">항상 </w:t>
+                              <w:t xml:space="preserve">각 내부 노드는 항상 </w:t>
                             </w:r>
                             <w:r>
                               <w:rPr>
@@ -5528,20 +5315,7 @@
                                 <w:sz w:val="16"/>
                                 <w:szCs w:val="16"/>
                               </w:rPr>
-                              <w:t xml:space="preserve"> 2</w:t>
-                            </w:r>
-                            <w:proofErr w:type="gramEnd"/>
-                            <w:r>
-                              <w:rPr>
-                                <w:rFonts w:hint="eastAsia"/>
-                                <w:b/>
-                                <w:bCs/>
-                                <w:color w:val="000000" w:themeColor="text1"/>
-                                <w:kern w:val="24"/>
-                                <w:sz w:val="16"/>
-                                <w:szCs w:val="16"/>
-                              </w:rPr>
-                              <w:t xml:space="preserve">/3 </w:t>
+                              <w:t xml:space="preserve">2/3 </w:t>
                             </w:r>
                             <w:r>
                               <w:rPr>
@@ -5553,22 +5327,8 @@
                                 <w:sz w:val="16"/>
                                 <w:szCs w:val="16"/>
                               </w:rPr>
-                              <w:t xml:space="preserve">이상 키 값으로 </w:t>
+                              <w:t>이상 키 값으로 채워짐</w:t>
                             </w:r>
-                            <w:proofErr w:type="spellStart"/>
-                            <w:r>
-                              <w:rPr>
-                                <w:rFonts w:hAnsi="맑은 고딕" w:hint="eastAsia"/>
-                                <w:b/>
-                                <w:bCs/>
-                                <w:color w:val="000000" w:themeColor="text1"/>
-                                <w:kern w:val="24"/>
-                                <w:sz w:val="16"/>
-                                <w:szCs w:val="16"/>
-                              </w:rPr>
-                              <w:t>채워짐</w:t>
-                            </w:r>
-                            <w:proofErr w:type="spellEnd"/>
                           </w:p>
                           <w:p>
                             <w:pPr>
@@ -5876,33 +5636,7 @@
                           <w:sz w:val="16"/>
                           <w:szCs w:val="16"/>
                         </w:rPr>
-                        <w:t xml:space="preserve">삽입으로 인한 노드 분할의 빈도를 축소함.  노드가 </w:t>
-                      </w:r>
-                      <w:proofErr w:type="spellStart"/>
-                      <w:r>
-                        <w:rPr>
-                          <w:rFonts w:hAnsi="맑은 고딕" w:hint="eastAsia"/>
-                          <w:b/>
-                          <w:bCs/>
-                          <w:color w:val="000000" w:themeColor="text1"/>
-                          <w:kern w:val="24"/>
-                          <w:sz w:val="16"/>
-                          <w:szCs w:val="16"/>
-                        </w:rPr>
-                        <w:t>오버플로</w:t>
-                      </w:r>
-                      <w:proofErr w:type="spellEnd"/>
-                      <w:r>
-                        <w:rPr>
-                          <w:rFonts w:hAnsi="맑은 고딕" w:hint="eastAsia"/>
-                          <w:b/>
-                          <w:bCs/>
-                          <w:color w:val="000000" w:themeColor="text1"/>
-                          <w:kern w:val="24"/>
-                          <w:sz w:val="16"/>
-                          <w:szCs w:val="16"/>
-                        </w:rPr>
-                        <w:t xml:space="preserve"> 되면 즉시 분할하는 대신</w:t>
+                        <w:t>삽입으로 인한 노드 분할의 빈도를 축소함.  노드가 오버플로 되면 즉시 분할하는 대신</w:t>
                       </w:r>
                     </w:p>
                     <w:p>
@@ -5923,7 +5657,6 @@
                           <w:szCs w:val="16"/>
                         </w:rPr>
                       </w:pPr>
-                      <w:proofErr w:type="spellStart"/>
                       <w:r>
                         <w:rPr>
                           <w:rFonts w:hAnsi="맑은 고딕" w:hint="eastAsia"/>
@@ -5934,20 +5667,7 @@
                           <w:sz w:val="16"/>
                           <w:szCs w:val="16"/>
                         </w:rPr>
-                        <w:t>오버플로가</w:t>
-                      </w:r>
-                      <w:proofErr w:type="spellEnd"/>
-                      <w:r>
-                        <w:rPr>
-                          <w:rFonts w:hAnsi="맑은 고딕" w:hint="eastAsia"/>
-                          <w:b/>
-                          <w:bCs/>
-                          <w:color w:val="000000" w:themeColor="text1"/>
-                          <w:kern w:val="24"/>
-                          <w:sz w:val="16"/>
-                          <w:szCs w:val="16"/>
-                        </w:rPr>
-                        <w:t xml:space="preserve"> 된 키 값과 포인터를 바로 인접한 형제 노드의 여유공간을 이용해 재분배</w:t>
+                        <w:t>오버플로가 된 키 값과 포인터를 바로 인접한 형제 노드의 여유공간을 이용해 재분배</w:t>
                       </w:r>
                     </w:p>
                     <w:p>
@@ -6030,20 +5750,7 @@
                           <w:sz w:val="16"/>
                           <w:szCs w:val="16"/>
                         </w:rPr>
-                        <w:t xml:space="preserve">각 내부 노드는 </w:t>
-                      </w:r>
-                      <w:proofErr w:type="gramStart"/>
-                      <w:r>
-                        <w:rPr>
-                          <w:rFonts w:hAnsi="맑은 고딕" w:hint="eastAsia"/>
-                          <w:b/>
-                          <w:bCs/>
-                          <w:color w:val="000000" w:themeColor="text1"/>
-                          <w:kern w:val="24"/>
-                          <w:sz w:val="16"/>
-                          <w:szCs w:val="16"/>
-                        </w:rPr>
-                        <w:t xml:space="preserve">항상 </w:t>
+                        <w:t xml:space="preserve">각 내부 노드는 항상 </w:t>
                       </w:r>
                       <w:r>
                         <w:rPr>
@@ -6055,20 +5762,7 @@
                           <w:sz w:val="16"/>
                           <w:szCs w:val="16"/>
                         </w:rPr>
-                        <w:t xml:space="preserve"> 2</w:t>
-                      </w:r>
-                      <w:proofErr w:type="gramEnd"/>
-                      <w:r>
-                        <w:rPr>
-                          <w:rFonts w:hint="eastAsia"/>
-                          <w:b/>
-                          <w:bCs/>
-                          <w:color w:val="000000" w:themeColor="text1"/>
-                          <w:kern w:val="24"/>
-                          <w:sz w:val="16"/>
-                          <w:szCs w:val="16"/>
-                        </w:rPr>
-                        <w:t xml:space="preserve">/3 </w:t>
+                        <w:t xml:space="preserve">2/3 </w:t>
                       </w:r>
                       <w:r>
                         <w:rPr>
@@ -6080,22 +5774,8 @@
                           <w:sz w:val="16"/>
                           <w:szCs w:val="16"/>
                         </w:rPr>
-                        <w:t xml:space="preserve">이상 키 값으로 </w:t>
+                        <w:t>이상 키 값으로 채워짐</w:t>
                       </w:r>
-                      <w:proofErr w:type="spellStart"/>
-                      <w:r>
-                        <w:rPr>
-                          <w:rFonts w:hAnsi="맑은 고딕" w:hint="eastAsia"/>
-                          <w:b/>
-                          <w:bCs/>
-                          <w:color w:val="000000" w:themeColor="text1"/>
-                          <w:kern w:val="24"/>
-                          <w:sz w:val="16"/>
-                          <w:szCs w:val="16"/>
-                        </w:rPr>
-                        <w:t>채워짐</w:t>
-                      </w:r>
-                      <w:proofErr w:type="spellEnd"/>
                     </w:p>
                     <w:p>
                       <w:pPr>
@@ -7616,7 +7296,17 @@
           <w:b/>
           <w:bCs/>
         </w:rPr>
-        <w:t xml:space="preserve"> 삽입 dusts</w:t>
+        <w:t xml:space="preserve"> 삽입 </w:t>
+      </w:r>
+      <w:bookmarkStart w:id="0" w:name="_GoBack"/>
+      <w:bookmarkEnd w:id="0"/>
+      <w:r>
+        <w:rPr>
+          <w:rFonts w:ascii="DX시인과나" w:eastAsia="DX시인과나" w:hint="eastAsia"/>
+          <w:b/>
+          <w:bCs/>
+        </w:rPr>
+        <w:t>연산</w:t>
       </w:r>
     </w:p>
     <w:p>
@@ -8919,19 +8609,11 @@
           <w:rFonts w:ascii="DX시인과나" w:eastAsia="DX시인과나"/>
         </w:rPr>
       </w:pPr>
-      <w:proofErr w:type="spellStart"/>
       <w:r>
         <w:rPr>
           <w:rFonts w:ascii="DX시인과나" w:eastAsia="DX시인과나" w:hint="eastAsia"/>
         </w:rPr>
-        <w:t>인덱스된</w:t>
-      </w:r>
-      <w:proofErr w:type="spellEnd"/>
-      <w:r>
-        <w:rPr>
-          <w:rFonts w:ascii="DX시인과나" w:eastAsia="DX시인과나" w:hint="eastAsia"/>
-        </w:rPr>
-        <w:t xml:space="preserve"> 순차 파일의 설계</w:t>
+        <w:t>인덱스된 순차 파일의 설계</w:t>
       </w:r>
     </w:p>
     <w:p>
@@ -9384,20 +9066,12 @@
           <w:rFonts w:ascii="DX시인과나" w:eastAsia="DX시인과나"/>
         </w:rPr>
       </w:pPr>
-      <w:proofErr w:type="spellStart"/>
       <w:r>
         <w:rPr>
           <w:rFonts w:ascii="DX시인과나" w:eastAsia="DX시인과나" w:hint="eastAsia"/>
         </w:rPr>
         <w:lastRenderedPageBreak/>
-        <w:t>해싱</w:t>
-      </w:r>
-      <w:proofErr w:type="spellEnd"/>
-      <w:r>
-        <w:rPr>
-          <w:rFonts w:ascii="DX시인과나" w:eastAsia="DX시인과나" w:hint="eastAsia"/>
-        </w:rPr>
-        <w:t xml:space="preserve"> 함수</w:t>
+        <w:t>해싱 함수</w:t>
       </w:r>
     </w:p>
     <w:p>
@@ -9576,14 +9250,32 @@
         <w:rPr>
           <w:rFonts w:ascii="DX시인과나" w:eastAsia="DX시인과나" w:hint="eastAsia"/>
         </w:rPr>
-        <w:t xml:space="preserve">레코드가 </w:t>
-      </w:r>
-      <w:proofErr w:type="gramStart"/>
+        <w:t>레코드가 삽입</w:t>
+      </w:r>
+      <w:r>
+        <w:rPr>
+          <w:rFonts w:ascii="DX시인과나" w:eastAsia="DX시인과나"/>
+        </w:rPr>
+        <w:t xml:space="preserve"> </w:t>
+      </w:r>
       <w:r>
         <w:rPr>
           <w:rFonts w:ascii="DX시인과나" w:eastAsia="DX시인과나" w:hint="eastAsia"/>
         </w:rPr>
-        <w:t>삽입</w:t>
+        <w:t>될 주소</w:t>
+      </w:r>
+    </w:p>
+    <w:p>
+      <w:pPr>
+        <w:rPr>
+          <w:rFonts w:ascii="DX시인과나" w:eastAsia="DX시인과나"/>
+        </w:rPr>
+      </w:pPr>
+      <w:r>
+        <w:rPr>
+          <w:rFonts w:ascii="DX시인과나" w:eastAsia="DX시인과나" w:hint="eastAsia"/>
+        </w:rPr>
+        <w:t>#</w:t>
       </w:r>
       <w:r>
         <w:rPr>
@@ -9595,59 +9287,19 @@
         <w:rPr>
           <w:rFonts w:ascii="DX시인과나" w:eastAsia="DX시인과나" w:hint="eastAsia"/>
         </w:rPr>
-        <w:t>될</w:t>
-      </w:r>
-      <w:proofErr w:type="gramEnd"/>
+        <w:t xml:space="preserve">조정인수 </w:t>
+      </w:r>
+      <w:r>
+        <w:rPr>
+          <w:rFonts w:ascii="DX시인과나" w:eastAsia="DX시인과나"/>
+        </w:rPr>
+        <w:t xml:space="preserve">= </w:t>
+      </w:r>
       <w:r>
         <w:rPr>
           <w:rFonts w:ascii="DX시인과나" w:eastAsia="DX시인과나" w:hint="eastAsia"/>
         </w:rPr>
-        <w:t xml:space="preserve"> 주소</w:t>
-      </w:r>
-    </w:p>
-    <w:p>
-      <w:pPr>
-        <w:rPr>
-          <w:rFonts w:ascii="DX시인과나" w:eastAsia="DX시인과나"/>
-        </w:rPr>
-      </w:pPr>
-      <w:r>
-        <w:rPr>
-          <w:rFonts w:ascii="DX시인과나" w:eastAsia="DX시인과나" w:hint="eastAsia"/>
-        </w:rPr>
-        <w:t>#</w:t>
-      </w:r>
-      <w:r>
-        <w:rPr>
-          <w:rFonts w:ascii="DX시인과나" w:eastAsia="DX시인과나"/>
-        </w:rPr>
-        <w:t xml:space="preserve"> </w:t>
-      </w:r>
-      <w:r>
-        <w:rPr>
-          <w:rFonts w:ascii="DX시인과나" w:eastAsia="DX시인과나" w:hint="eastAsia"/>
-        </w:rPr>
-        <w:t xml:space="preserve">조정인수 </w:t>
-      </w:r>
-      <w:r>
-        <w:rPr>
-          <w:rFonts w:ascii="DX시인과나" w:eastAsia="DX시인과나"/>
-        </w:rPr>
-        <w:t xml:space="preserve">= </w:t>
-      </w:r>
-      <w:proofErr w:type="spellStart"/>
-      <w:r>
-        <w:rPr>
-          <w:rFonts w:ascii="DX시인과나" w:eastAsia="DX시인과나" w:hint="eastAsia"/>
-        </w:rPr>
-        <w:t>버킷수</w:t>
-      </w:r>
-      <w:proofErr w:type="spellEnd"/>
-      <w:r>
-        <w:rPr>
-          <w:rFonts w:ascii="DX시인과나" w:eastAsia="DX시인과나" w:hint="eastAsia"/>
-        </w:rPr>
-        <w:t>/</w:t>
+        <w:t>버킷수/</w:t>
       </w:r>
       <w:r>
         <w:rPr>

</xml_diff>